<commit_message>
Started implementing A-star algorithm, needs more work on expanded nodes and make sure it works
</commit_message>
<xml_diff>
--- a/יבש.docx
+++ b/יבש.docx
@@ -151,7 +151,23 @@
           <w:i/>
           <w:lang w:val="en-US"/>
         </w:rPr>
-        <w:t>(n,d1,d2)</w:t>
+        <w:t>(</w:t>
+      </w:r>
+      <w:proofErr w:type="gramStart"/>
+      <w:r>
+        <w:rPr>
+          <w:i/>
+          <w:lang w:val="en-US"/>
+        </w:rPr>
+        <w:t>n,d</w:t>
+      </w:r>
+      <w:proofErr w:type="gramEnd"/>
+      <w:r>
+        <w:rPr>
+          <w:i/>
+          <w:lang w:val="en-US"/>
+        </w:rPr>
+        <w:t>1,d2)</w:t>
       </w:r>
       <w:r>
         <w:rPr>
@@ -268,13 +284,23 @@
         </w:rPr>
         <w:t xml:space="preserve"> הם השורה והעמודה של המצב בלוח, ובמקרה של הלוח הנתון </w:t>
       </w:r>
-      <w:r>
-        <w:rPr>
-          <w:rFonts w:eastAsiaTheme="minorEastAsia"/>
-          <w:i/>
-          <w:lang w:val="en-US"/>
-        </w:rPr>
-        <w:t>row_length=8</w:t>
+      <w:proofErr w:type="spellStart"/>
+      <w:r>
+        <w:rPr>
+          <w:rFonts w:eastAsiaTheme="minorEastAsia"/>
+          <w:i/>
+          <w:lang w:val="en-US"/>
+        </w:rPr>
+        <w:t>row_length</w:t>
+      </w:r>
+      <w:proofErr w:type="spellEnd"/>
+      <w:r>
+        <w:rPr>
+          <w:rFonts w:eastAsiaTheme="minorEastAsia"/>
+          <w:i/>
+          <w:lang w:val="en-US"/>
+        </w:rPr>
+        <w:t>=8</w:t>
       </w:r>
       <w:r>
         <w:rPr>
@@ -349,7 +375,25 @@
           <w:i/>
           <w:rtl/>
         </w:rPr>
-        <w:t xml:space="preserve"> מייצג האם אספנו את כדור הדרגון בול הראשון שחסר, יקבל את הערך 1 במידה ואספנו, ו0 במידה ולא. </w:t>
+        <w:t xml:space="preserve"> מייצג האם אספנו את כדור </w:t>
+      </w:r>
+      <w:proofErr w:type="spellStart"/>
+      <w:r>
+        <w:rPr>
+          <w:rFonts w:eastAsiaTheme="minorEastAsia" w:hint="cs"/>
+          <w:i/>
+          <w:rtl/>
+        </w:rPr>
+        <w:t>הדרגון</w:t>
+      </w:r>
+      <w:proofErr w:type="spellEnd"/>
+      <w:r>
+        <w:rPr>
+          <w:rFonts w:eastAsiaTheme="minorEastAsia" w:hint="cs"/>
+          <w:i/>
+          <w:rtl/>
+        </w:rPr>
+        <w:t xml:space="preserve"> בול הראשון שחסר, יקבל את הערך 1 במידה ואספנו, ו0 במידה ולא. </w:t>
       </w:r>
     </w:p>
     <w:p>
@@ -414,7 +458,25 @@
           <w:i/>
           <w:rtl/>
         </w:rPr>
-        <w:t xml:space="preserve"> עבור כדור הדרגון השני שחסר.</w:t>
+        <w:t xml:space="preserve"> עבור כדור </w:t>
+      </w:r>
+      <w:proofErr w:type="spellStart"/>
+      <w:r>
+        <w:rPr>
+          <w:rFonts w:eastAsiaTheme="minorEastAsia" w:hint="cs"/>
+          <w:i/>
+          <w:rtl/>
+        </w:rPr>
+        <w:t>הדרגון</w:t>
+      </w:r>
+      <w:proofErr w:type="spellEnd"/>
+      <w:r>
+        <w:rPr>
+          <w:rFonts w:eastAsiaTheme="minorEastAsia" w:hint="cs"/>
+          <w:i/>
+          <w:rtl/>
+        </w:rPr>
+        <w:t xml:space="preserve"> השני שחסר.</w:t>
       </w:r>
     </w:p>
     <w:p>
@@ -473,6 +535,7 @@
         </w:rPr>
         <w:t>*(צריך להסביר פה משהו</w:t>
       </w:r>
+      <w:proofErr w:type="gramStart"/>
       <w:r>
         <w:rPr>
           <w:rFonts w:eastAsiaTheme="minorEastAsia" w:hint="cs"/>
@@ -497,6 +560,7 @@
         </w:rPr>
         <w:t>)</w:t>
       </w:r>
+      <w:proofErr w:type="gramEnd"/>
     </w:p>
     <w:p>
       <w:pPr>
@@ -639,7 +703,25 @@
           <w:rtl/>
           <w:lang w:val="en-US"/>
         </w:rPr>
-        <w:t xml:space="preserve">, משום שיש 64 אפשרויות לקורדינטה ועוד 2 אפשרויות לכל כדור דרגון בול, סה״כ </w:t>
+        <w:t xml:space="preserve">, משום שיש 64 אפשרויות </w:t>
+      </w:r>
+      <w:proofErr w:type="spellStart"/>
+      <w:r>
+        <w:rPr>
+          <w:rFonts w:eastAsiaTheme="minorEastAsia" w:hint="cs"/>
+          <w:rtl/>
+          <w:lang w:val="en-US"/>
+        </w:rPr>
+        <w:t>לקורדינטה</w:t>
+      </w:r>
+      <w:proofErr w:type="spellEnd"/>
+      <w:r>
+        <w:rPr>
+          <w:rFonts w:eastAsiaTheme="minorEastAsia" w:hint="cs"/>
+          <w:rtl/>
+          <w:lang w:val="en-US"/>
+        </w:rPr>
+        <w:t xml:space="preserve"> ועוד 2 אפשרויות לכל כדור דרגון בול, סה״כ </w:t>
       </w:r>
       <m:oMath>
         <m:r>
@@ -1188,6 +1270,7 @@
         </w:rPr>
         <w:t xml:space="preserve">הפונקציה </w:t>
       </w:r>
+      <w:proofErr w:type="spellStart"/>
       <w:r>
         <w:rPr>
           <w:rFonts w:eastAsiaTheme="minorEastAsia"/>
@@ -1195,6 +1278,7 @@
         </w:rPr>
         <w:t>Succ</w:t>
       </w:r>
+      <w:proofErr w:type="spellEnd"/>
       <w:r>
         <w:rPr>
           <w:rFonts w:eastAsiaTheme="minorEastAsia" w:hint="cs"/>
@@ -1307,6 +1391,7 @@
         </w:rPr>
         <w:t xml:space="preserve">מכיוון ש </w:t>
       </w:r>
+      <w:proofErr w:type="spellStart"/>
       <w:r>
         <w:rPr>
           <w:rFonts w:eastAsiaTheme="minorEastAsia"/>
@@ -1315,6 +1400,7 @@
         </w:rPr>
         <w:t>Succ</w:t>
       </w:r>
+      <w:proofErr w:type="spellEnd"/>
       <w:r>
         <w:rPr>
           <w:rFonts w:eastAsiaTheme="minorEastAsia" w:hint="cs"/>
@@ -1874,7 +1960,4129 @@
       <w:pPr>
         <w:bidi/>
         <w:rPr>
+          <w:rtl/>
+          <w:lang w:val="en-US"/>
+        </w:rPr>
+      </w:pPr>
+      <w:r>
+        <w:rPr>
           <w:rFonts w:hint="cs"/>
+          <w:rtl/>
+          <w:lang w:val="en-US"/>
+        </w:rPr>
+        <w:t>2.1 מימשנו</w:t>
+      </w:r>
+    </w:p>
+    <w:p>
+      <w:pPr>
+        <w:bidi/>
+        <w:rPr>
+          <w:rtl/>
+          <w:lang w:val="en-US"/>
+        </w:rPr>
+      </w:pPr>
+      <w:r>
+        <w:rPr>
+          <w:rFonts w:hint="cs"/>
+          <w:rtl/>
+          <w:lang w:val="en-US"/>
+        </w:rPr>
+        <w:t xml:space="preserve">2.2 </w:t>
+      </w:r>
+      <w:r>
+        <w:rPr>
+          <w:rFonts w:hint="cs"/>
+          <w:rtl/>
+          <w:lang w:val="en-US"/>
+        </w:rPr>
+        <w:t>הדרישה על גרף החיפוש היא שלא יהיו 2 מסלולים שונים מצומת ההתחלה, לכל צומת אחר בגרף</w:t>
+      </w:r>
+      <w:r>
+        <w:rPr>
+          <w:rFonts w:hint="cs"/>
+          <w:rtl/>
+          <w:lang w:val="en-US"/>
+        </w:rPr>
+        <w:t xml:space="preserve">. </w:t>
+      </w:r>
+      <w:r>
+        <w:rPr>
+          <w:rFonts w:hint="cs"/>
+          <w:highlight w:val="red"/>
+          <w:rtl/>
+          <w:lang w:val="en-US"/>
+        </w:rPr>
+        <w:t>להשוות.</w:t>
+      </w:r>
+    </w:p>
+    <w:p>
+      <w:pPr>
+        <w:bidi/>
+        <w:rPr>
+          <w:rtl/>
+          <w:lang w:val="en-US"/>
+        </w:rPr>
+      </w:pPr>
+      <w:r>
+        <w:rPr>
+          <w:rFonts w:hint="cs"/>
+          <w:rtl/>
+          <w:lang w:val="en-US"/>
+        </w:rPr>
+        <w:t xml:space="preserve">2.3 </w:t>
+      </w:r>
+      <w:r>
+        <w:rPr>
+          <w:rFonts w:hint="cs"/>
+          <w:rtl/>
+          <w:lang w:val="en-US"/>
+        </w:rPr>
+        <w:t xml:space="preserve"> </w:t>
+      </w:r>
+      <w:r>
+        <w:rPr>
+          <w:rFonts w:hint="cs"/>
+          <w:color w:val="000000" w:themeColor="text1"/>
+          <w:highlight w:val="red"/>
+          <w:rtl/>
+          <w:lang w:val="en-US"/>
+        </w:rPr>
+        <w:t>אחר כך</w:t>
+      </w:r>
+    </w:p>
+    <w:p>
+      <w:pPr>
+        <w:bidi/>
+        <w:rPr>
+          <w:rtl/>
+          <w:lang w:val="en-US"/>
+        </w:rPr>
+      </w:pPr>
+      <w:r>
+        <w:rPr>
+          <w:rFonts w:hint="cs"/>
+          <w:rtl/>
+          <w:lang w:val="en-US"/>
+        </w:rPr>
+        <w:t>2.4</w:t>
+      </w:r>
+      <w:r>
+        <w:rPr>
+          <w:rFonts w:hint="cs"/>
+          <w:rtl/>
+          <w:lang w:val="en-US"/>
+        </w:rPr>
+        <w:t xml:space="preserve"> </w:t>
+      </w:r>
+    </w:p>
+    <w:p>
+      <w:pPr>
+        <w:bidi/>
+        <w:rPr>
+          <w:lang w:val="en-US"/>
+        </w:rPr>
+      </w:pPr>
+      <w:r>
+        <w:rPr>
+          <w:rFonts w:hint="cs"/>
+          <w:rtl/>
+          <w:lang w:val="en-US"/>
+        </w:rPr>
+        <w:t xml:space="preserve">בהינתן לוח </w:t>
+      </w:r>
+      <w:proofErr w:type="spellStart"/>
+      <w:r>
+        <w:rPr>
+          <w:lang w:val="en-US"/>
+        </w:rPr>
+        <w:t>NxN</w:t>
+      </w:r>
+      <w:proofErr w:type="spellEnd"/>
+      <w:r>
+        <w:rPr>
+          <w:rFonts w:hint="cs"/>
+          <w:rtl/>
+          <w:lang w:val="en-US"/>
+        </w:rPr>
+        <w:t xml:space="preserve"> נבנה את גרף המצבים </w:t>
+      </w:r>
+      <w:r>
+        <w:rPr>
+          <w:lang w:val="en-US"/>
+        </w:rPr>
+        <w:t>G</w:t>
+      </w:r>
+      <w:r>
+        <w:rPr>
+          <w:rFonts w:hint="cs"/>
+          <w:rtl/>
+          <w:lang w:val="en-US"/>
+        </w:rPr>
+        <w:t xml:space="preserve"> ונבצע את הטרנספורמציה הבאה: </w:t>
+      </w:r>
+      <w:r>
+        <w:rPr>
+          <w:rtl/>
+          <w:lang w:val="en-US"/>
+        </w:rPr>
+        <w:br/>
+      </w:r>
+      <w:r>
+        <w:rPr>
+          <w:rFonts w:hint="cs"/>
+          <w:rtl/>
+          <w:lang w:val="en-US"/>
+        </w:rPr>
+        <w:t xml:space="preserve">ראשית, נגדיר גרף </w:t>
+      </w:r>
+      <m:oMath>
+        <m:sSup>
+          <m:sSupPr>
+            <m:ctrlPr>
+              <w:rPr>
+                <w:rFonts w:ascii="Cambria Math" w:hAnsi="Cambria Math"/>
+                <w:i/>
+                <w:lang w:val="en-US"/>
+              </w:rPr>
+            </m:ctrlPr>
+          </m:sSupPr>
+          <m:e>
+            <m:r>
+              <w:rPr>
+                <w:rFonts w:ascii="Cambria Math" w:hAnsi="Cambria Math"/>
+                <w:lang w:val="en-US"/>
+              </w:rPr>
+              <m:t>G</m:t>
+            </m:r>
+          </m:e>
+          <m:sup>
+            <m:r>
+              <w:rPr>
+                <w:rFonts w:ascii="Cambria Math" w:hAnsi="Cambria Math"/>
+                <w:lang w:val="en-US"/>
+              </w:rPr>
+              <m:t>'</m:t>
+            </m:r>
+          </m:sup>
+        </m:sSup>
+      </m:oMath>
+      <w:r>
+        <w:rPr>
+          <w:rFonts w:eastAsiaTheme="minorEastAsia" w:hint="cs"/>
+          <w:rtl/>
+          <w:lang w:val="en-US"/>
+        </w:rPr>
+        <w:t xml:space="preserve"> שהוא:</w:t>
+      </w:r>
+    </w:p>
+    <w:p>
+      <w:pPr>
+        <w:bidi/>
+        <w:rPr>
+          <w:rFonts w:eastAsiaTheme="minorEastAsia"/>
+          <w:rtl/>
+          <w:lang w:val="en-US"/>
+        </w:rPr>
+      </w:pPr>
+      <w:r>
+        <w:rPr>
+          <w:rFonts w:hint="cs"/>
+          <w:rtl/>
+          <w:lang w:val="en-US"/>
+        </w:rPr>
+        <w:t xml:space="preserve">בהינתן צומת כלשהו </w:t>
+      </w:r>
+      <m:oMath>
+        <m:sSub>
+          <m:sSubPr>
+            <m:ctrlPr>
+              <w:rPr>
+                <w:rFonts w:ascii="Cambria Math" w:hAnsi="Cambria Math"/>
+                <w:i/>
+                <w:lang w:val="en-US"/>
+              </w:rPr>
+            </m:ctrlPr>
+          </m:sSubPr>
+          <m:e>
+            <m:r>
+              <w:rPr>
+                <w:rFonts w:ascii="Cambria Math" w:hAnsi="Cambria Math"/>
+                <w:lang w:val="en-US"/>
+              </w:rPr>
+              <m:t>v</m:t>
+            </m:r>
+          </m:e>
+          <m:sub>
+            <m:r>
+              <w:rPr>
+                <w:rFonts w:ascii="Cambria Math" w:hAnsi="Cambria Math"/>
+                <w:lang w:val="en-US"/>
+              </w:rPr>
+              <m:t>1</m:t>
+            </m:r>
+          </m:sub>
+        </m:sSub>
+      </m:oMath>
+      <w:r>
+        <w:rPr>
+          <w:rFonts w:hint="cs"/>
+          <w:rtl/>
+          <w:lang w:val="en-US"/>
+        </w:rPr>
+        <w:t xml:space="preserve"> ושכן </w:t>
+      </w:r>
+      <m:oMath>
+        <m:sSub>
+          <m:sSubPr>
+            <m:ctrlPr>
+              <w:rPr>
+                <w:rFonts w:ascii="Cambria Math" w:hAnsi="Cambria Math"/>
+                <w:i/>
+                <w:lang w:val="en-US"/>
+              </w:rPr>
+            </m:ctrlPr>
+          </m:sSubPr>
+          <m:e>
+            <m:r>
+              <w:rPr>
+                <w:rFonts w:ascii="Cambria Math" w:hAnsi="Cambria Math"/>
+                <w:lang w:val="en-US"/>
+              </w:rPr>
+              <m:t>v</m:t>
+            </m:r>
+          </m:e>
+          <m:sub>
+            <m:r>
+              <w:rPr>
+                <w:rFonts w:ascii="Cambria Math" w:hAnsi="Cambria Math"/>
+                <w:lang w:val="en-US"/>
+              </w:rPr>
+              <m:t>2</m:t>
+            </m:r>
+          </m:sub>
+        </m:sSub>
+        <m:r>
+          <w:rPr>
+            <w:rFonts w:ascii="Cambria Math" w:hAnsi="Cambria Math"/>
+            <w:lang w:val="en-US"/>
+          </w:rPr>
+          <m:t xml:space="preserve"> </m:t>
+        </m:r>
+        <m:r>
+          <w:rPr>
+            <w:rFonts w:ascii="Cambria Math" w:hAnsi="Cambria Math" w:hint="cs"/>
+            <w:lang w:val="en-US"/>
+          </w:rPr>
+          <m:t xml:space="preserve"> </m:t>
+        </m:r>
+      </m:oMath>
+      <w:r>
+        <w:rPr>
+          <w:rFonts w:eastAsiaTheme="minorEastAsia" w:hint="cs"/>
+          <w:rtl/>
+          <w:lang w:val="en-US"/>
+        </w:rPr>
+        <w:t xml:space="preserve"> המחשוב </w:t>
+      </w:r>
+      <w:r>
+        <w:rPr>
+          <w:rFonts w:hint="cs"/>
+          <w:rtl/>
+          <w:lang w:val="en-US"/>
+        </w:rPr>
+        <w:t xml:space="preserve">ע״י </w:t>
+      </w:r>
+      <w:proofErr w:type="spellStart"/>
+      <w:r>
+        <w:rPr>
+          <w:rFonts w:hint="cs"/>
+          <w:rtl/>
+          <w:lang w:val="en-US"/>
+        </w:rPr>
+        <w:t>הפונקצייה</w:t>
+      </w:r>
+      <w:proofErr w:type="spellEnd"/>
+      <w:r>
+        <w:rPr>
+          <w:rFonts w:hint="cs"/>
+          <w:rtl/>
+          <w:lang w:val="en-US"/>
+        </w:rPr>
+        <w:t xml:space="preserve"> </w:t>
+      </w:r>
+      <m:oMath>
+        <m:r>
+          <w:rPr>
+            <w:rFonts w:ascii="Cambria Math" w:hAnsi="Cambria Math"/>
+            <w:lang w:val="en-US"/>
+          </w:rPr>
+          <m:t>Succ</m:t>
+        </m:r>
+        <m:d>
+          <m:dPr>
+            <m:ctrlPr>
+              <w:rPr>
+                <w:rFonts w:ascii="Cambria Math" w:hAnsi="Cambria Math"/>
+                <w:i/>
+                <w:lang w:val="en-US"/>
+              </w:rPr>
+            </m:ctrlPr>
+          </m:dPr>
+          <m:e>
+            <m:sSub>
+              <m:sSubPr>
+                <m:ctrlPr>
+                  <w:rPr>
+                    <w:rFonts w:ascii="Cambria Math" w:hAnsi="Cambria Math"/>
+                    <w:i/>
+                    <w:lang w:val="en-US"/>
+                  </w:rPr>
+                </m:ctrlPr>
+              </m:sSubPr>
+              <m:e>
+                <m:r>
+                  <w:rPr>
+                    <w:rFonts w:ascii="Cambria Math" w:hAnsi="Cambria Math"/>
+                    <w:lang w:val="en-US"/>
+                  </w:rPr>
+                  <m:t>v</m:t>
+                </m:r>
+              </m:e>
+              <m:sub>
+                <m:r>
+                  <w:rPr>
+                    <w:rFonts w:ascii="Cambria Math" w:hAnsi="Cambria Math"/>
+                    <w:lang w:val="en-US"/>
+                  </w:rPr>
+                  <m:t>1</m:t>
+                </m:r>
+              </m:sub>
+            </m:sSub>
+          </m:e>
+        </m:d>
+      </m:oMath>
+      <w:r>
+        <w:rPr>
+          <w:rFonts w:hint="cs"/>
+          <w:rtl/>
+          <w:lang w:val="en-US"/>
+        </w:rPr>
+        <w:t xml:space="preserve"> נגדיר </w:t>
+      </w:r>
+      <m:oMath>
+        <m:r>
+          <w:rPr>
+            <w:rFonts w:ascii="Cambria Math" w:hAnsi="Cambria Math"/>
+            <w:lang w:val="en-US"/>
+          </w:rPr>
+          <m:t>cost</m:t>
+        </m:r>
+        <m:d>
+          <m:dPr>
+            <m:ctrlPr>
+              <w:rPr>
+                <w:rFonts w:ascii="Cambria Math" w:hAnsi="Cambria Math"/>
+                <w:i/>
+                <w:lang w:val="en-US"/>
+              </w:rPr>
+            </m:ctrlPr>
+          </m:dPr>
+          <m:e>
+            <m:sSub>
+              <m:sSubPr>
+                <m:ctrlPr>
+                  <w:rPr>
+                    <w:rFonts w:ascii="Cambria Math" w:hAnsi="Cambria Math"/>
+                    <w:i/>
+                    <w:lang w:val="en-US"/>
+                  </w:rPr>
+                </m:ctrlPr>
+              </m:sSubPr>
+              <m:e>
+                <m:r>
+                  <w:rPr>
+                    <w:rFonts w:ascii="Cambria Math" w:hAnsi="Cambria Math"/>
+                    <w:lang w:val="en-US"/>
+                  </w:rPr>
+                  <m:t>v</m:t>
+                </m:r>
+              </m:e>
+              <m:sub>
+                <m:r>
+                  <w:rPr>
+                    <w:rFonts w:ascii="Cambria Math" w:hAnsi="Cambria Math"/>
+                    <w:lang w:val="en-US"/>
+                  </w:rPr>
+                  <m:t>2</m:t>
+                </m:r>
+              </m:sub>
+            </m:sSub>
+          </m:e>
+        </m:d>
+      </m:oMath>
+      <w:r>
+        <w:rPr>
+          <w:rFonts w:hint="cs"/>
+          <w:rtl/>
+          <w:lang w:val="en-US"/>
+        </w:rPr>
+        <w:t xml:space="preserve"> צמתים נוספים בגרף </w:t>
+      </w:r>
+      <w:r>
+        <w:rPr>
+          <w:lang w:val="en-US"/>
+        </w:rPr>
+        <w:t>G’</w:t>
+      </w:r>
+      <w:r>
+        <w:rPr>
+          <w:rFonts w:hint="cs"/>
+          <w:rtl/>
+          <w:lang w:val="en-US"/>
+        </w:rPr>
+        <w:t xml:space="preserve">, שנסמנם  שיש ביניהם קשתות, ולבסוף קשת בין </w:t>
+      </w:r>
+      <m:oMath>
+        <m:sSub>
+          <m:sSubPr>
+            <m:ctrlPr>
+              <w:rPr>
+                <w:rFonts w:ascii="Cambria Math" w:hAnsi="Cambria Math"/>
+                <w:i/>
+                <w:lang w:val="en-US"/>
+              </w:rPr>
+            </m:ctrlPr>
+          </m:sSubPr>
+          <m:e>
+            <m:r>
+              <w:rPr>
+                <w:rFonts w:ascii="Cambria Math" w:hAnsi="Cambria Math"/>
+                <w:lang w:val="en-US"/>
+              </w:rPr>
+              <m:t>v</m:t>
+            </m:r>
+          </m:e>
+          <m:sub>
+            <m:r>
+              <w:rPr>
+                <w:rFonts w:ascii="Cambria Math" w:hAnsi="Cambria Math"/>
+                <w:lang w:val="en-US"/>
+              </w:rPr>
+              <m:t>1</m:t>
+            </m:r>
+          </m:sub>
+        </m:sSub>
+      </m:oMath>
+      <w:r>
+        <w:rPr>
+          <w:rFonts w:eastAsiaTheme="minorEastAsia" w:hint="cs"/>
+          <w:rtl/>
+          <w:lang w:val="en-US"/>
+        </w:rPr>
+        <w:t xml:space="preserve"> לצומת הראשון שיצרנו וקשת בין</w:t>
+      </w:r>
+      <m:oMath>
+        <m:r>
+          <w:rPr>
+            <w:rFonts w:ascii="Cambria Math" w:eastAsiaTheme="minorEastAsia" w:hAnsi="Cambria Math" w:hint="cs"/>
+            <w:lang w:val="en-US"/>
+          </w:rPr>
+          <m:t xml:space="preserve"> </m:t>
+        </m:r>
+      </m:oMath>
+      <w:r>
+        <w:rPr>
+          <w:rFonts w:eastAsiaTheme="minorEastAsia" w:hint="cs"/>
+          <w:rtl/>
+          <w:lang w:val="en-US"/>
+        </w:rPr>
+        <w:t xml:space="preserve">הצומת האחרון שיצרנו לבין </w:t>
+      </w:r>
+      <m:oMath>
+        <m:sSub>
+          <m:sSubPr>
+            <m:ctrlPr>
+              <w:rPr>
+                <w:rFonts w:ascii="Cambria Math" w:eastAsiaTheme="minorEastAsia" w:hAnsi="Cambria Math"/>
+                <w:i/>
+                <w:lang w:val="en-US"/>
+              </w:rPr>
+            </m:ctrlPr>
+          </m:sSubPr>
+          <m:e>
+            <m:r>
+              <w:rPr>
+                <w:rFonts w:ascii="Cambria Math" w:eastAsiaTheme="minorEastAsia" w:hAnsi="Cambria Math"/>
+                <w:lang w:val="en-US"/>
+              </w:rPr>
+              <m:t>v</m:t>
+            </m:r>
+          </m:e>
+          <m:sub>
+            <m:r>
+              <w:rPr>
+                <w:rFonts w:ascii="Cambria Math" w:eastAsiaTheme="minorEastAsia" w:hAnsi="Cambria Math"/>
+                <w:lang w:val="en-US"/>
+              </w:rPr>
+              <m:t>2</m:t>
+            </m:r>
+          </m:sub>
+        </m:sSub>
+      </m:oMath>
+      <w:r>
+        <w:rPr>
+          <w:rFonts w:eastAsiaTheme="minorEastAsia" w:hint="cs"/>
+          <w:rtl/>
+          <w:lang w:val="en-US"/>
+        </w:rPr>
+        <w:t xml:space="preserve"> בכך למעשה הגדרנו מסלול באורך </w:t>
+      </w:r>
+      <m:oMath>
+        <m:r>
+          <w:rPr>
+            <w:rFonts w:ascii="Cambria Math" w:eastAsiaTheme="minorEastAsia" w:hAnsi="Cambria Math"/>
+            <w:lang w:val="en-US"/>
+          </w:rPr>
+          <m:t>cost</m:t>
+        </m:r>
+        <m:d>
+          <m:dPr>
+            <m:ctrlPr>
+              <w:rPr>
+                <w:rFonts w:ascii="Cambria Math" w:eastAsiaTheme="minorEastAsia" w:hAnsi="Cambria Math"/>
+                <w:i/>
+                <w:lang w:val="en-US"/>
+              </w:rPr>
+            </m:ctrlPr>
+          </m:dPr>
+          <m:e>
+            <m:sSub>
+              <m:sSubPr>
+                <m:ctrlPr>
+                  <w:rPr>
+                    <w:rFonts w:ascii="Cambria Math" w:eastAsiaTheme="minorEastAsia" w:hAnsi="Cambria Math"/>
+                    <w:i/>
+                    <w:lang w:val="en-US"/>
+                  </w:rPr>
+                </m:ctrlPr>
+              </m:sSubPr>
+              <m:e>
+                <m:r>
+                  <w:rPr>
+                    <w:rFonts w:ascii="Cambria Math" w:eastAsiaTheme="minorEastAsia" w:hAnsi="Cambria Math"/>
+                    <w:lang w:val="en-US"/>
+                  </w:rPr>
+                  <m:t>v</m:t>
+                </m:r>
+              </m:e>
+              <m:sub>
+                <m:r>
+                  <w:rPr>
+                    <w:rFonts w:ascii="Cambria Math" w:eastAsiaTheme="minorEastAsia" w:hAnsi="Cambria Math" w:hint="cs"/>
+                    <w:lang w:val="en-US"/>
+                  </w:rPr>
+                  <m:t>2</m:t>
+                </m:r>
+              </m:sub>
+            </m:sSub>
+          </m:e>
+        </m:d>
+      </m:oMath>
+      <w:r>
+        <w:rPr>
+          <w:rFonts w:eastAsiaTheme="minorEastAsia" w:hint="cs"/>
+          <w:rtl/>
+          <w:lang w:val="en-US"/>
+        </w:rPr>
+        <w:t xml:space="preserve"> בין </w:t>
+      </w:r>
+      <m:oMath>
+        <m:sSub>
+          <m:sSubPr>
+            <m:ctrlPr>
+              <w:rPr>
+                <w:rFonts w:ascii="Cambria Math" w:eastAsiaTheme="minorEastAsia" w:hAnsi="Cambria Math"/>
+                <w:i/>
+                <w:lang w:val="en-US"/>
+              </w:rPr>
+            </m:ctrlPr>
+          </m:sSubPr>
+          <m:e>
+            <m:r>
+              <w:rPr>
+                <w:rFonts w:ascii="Cambria Math" w:eastAsiaTheme="minorEastAsia" w:hAnsi="Cambria Math"/>
+                <w:lang w:val="en-US"/>
+              </w:rPr>
+              <m:t>v</m:t>
+            </m:r>
+          </m:e>
+          <m:sub>
+            <m:r>
+              <w:rPr>
+                <w:rFonts w:ascii="Cambria Math" w:eastAsiaTheme="minorEastAsia" w:hAnsi="Cambria Math"/>
+                <w:lang w:val="en-US"/>
+              </w:rPr>
+              <m:t>1</m:t>
+            </m:r>
+          </m:sub>
+        </m:sSub>
+      </m:oMath>
+      <w:r>
+        <w:rPr>
+          <w:rFonts w:eastAsiaTheme="minorEastAsia" w:hint="cs"/>
+          <w:rtl/>
+          <w:lang w:val="en-US"/>
+        </w:rPr>
+        <w:t xml:space="preserve"> ל-</w:t>
+      </w:r>
+      <m:oMath>
+        <m:sSub>
+          <m:sSubPr>
+            <m:ctrlPr>
+              <w:rPr>
+                <w:rFonts w:ascii="Cambria Math" w:eastAsiaTheme="minorEastAsia" w:hAnsi="Cambria Math"/>
+                <w:i/>
+                <w:lang w:val="en-US"/>
+              </w:rPr>
+            </m:ctrlPr>
+          </m:sSubPr>
+          <m:e>
+            <m:r>
+              <w:rPr>
+                <w:rFonts w:ascii="Cambria Math" w:eastAsiaTheme="minorEastAsia" w:hAnsi="Cambria Math"/>
+                <w:lang w:val="en-US"/>
+              </w:rPr>
+              <m:t>v</m:t>
+            </m:r>
+          </m:e>
+          <m:sub>
+            <m:r>
+              <w:rPr>
+                <w:rFonts w:ascii="Cambria Math" w:eastAsiaTheme="minorEastAsia" w:hAnsi="Cambria Math"/>
+                <w:lang w:val="en-US"/>
+              </w:rPr>
+              <m:t>2</m:t>
+            </m:r>
+          </m:sub>
+        </m:sSub>
+      </m:oMath>
+      <w:r>
+        <w:rPr>
+          <w:rFonts w:eastAsiaTheme="minorEastAsia" w:hint="cs"/>
+          <w:rtl/>
+          <w:lang w:val="en-US"/>
+        </w:rPr>
+        <w:t>. בנוסף, עבור משבצות מסוג ״</w:t>
+      </w:r>
+      <w:r>
+        <w:rPr>
+          <w:rFonts w:eastAsiaTheme="minorEastAsia"/>
+          <w:lang w:val="en-US"/>
+        </w:rPr>
+        <w:t>H</w:t>
+      </w:r>
+      <w:r>
+        <w:rPr>
+          <w:rFonts w:eastAsiaTheme="minorEastAsia" w:hint="cs"/>
+          <w:rtl/>
+          <w:lang w:val="en-US"/>
+        </w:rPr>
+        <w:t xml:space="preserve">״, לא נגדיר קשתות בכלל בגרף </w:t>
+      </w:r>
+      <m:oMath>
+        <m:sSup>
+          <m:sSupPr>
+            <m:ctrlPr>
+              <w:rPr>
+                <w:rFonts w:ascii="Cambria Math" w:eastAsiaTheme="minorEastAsia" w:hAnsi="Cambria Math"/>
+                <w:i/>
+                <w:lang w:val="en-US"/>
+              </w:rPr>
+            </m:ctrlPr>
+          </m:sSupPr>
+          <m:e>
+            <m:r>
+              <w:rPr>
+                <w:rFonts w:ascii="Cambria Math" w:eastAsiaTheme="minorEastAsia" w:hAnsi="Cambria Math"/>
+                <w:lang w:val="en-US"/>
+              </w:rPr>
+              <m:t>G</m:t>
+            </m:r>
+          </m:e>
+          <m:sup>
+            <m:r>
+              <w:rPr>
+                <w:rFonts w:ascii="Cambria Math" w:eastAsiaTheme="minorEastAsia" w:hAnsi="Cambria Math"/>
+                <w:lang w:val="en-US"/>
+              </w:rPr>
+              <m:t>'</m:t>
+            </m:r>
+          </m:sup>
+        </m:sSup>
+      </m:oMath>
+      <w:r>
+        <w:rPr>
+          <w:rFonts w:eastAsiaTheme="minorEastAsia" w:hint="cs"/>
+          <w:rtl/>
+          <w:lang w:val="en-US"/>
+        </w:rPr>
+        <w:t xml:space="preserve"> ולמעשה הן יהיו ״בור״</w:t>
+      </w:r>
+      <w:r>
+        <w:rPr>
+          <w:rFonts w:eastAsiaTheme="minorEastAsia" w:hint="cs"/>
+          <w:lang w:val="en-US"/>
+        </w:rPr>
+        <w:t xml:space="preserve"> </w:t>
+      </w:r>
+      <w:r>
+        <w:rPr>
+          <w:rFonts w:eastAsiaTheme="minorEastAsia" w:hint="cs"/>
+          <w:rtl/>
+          <w:lang w:val="en-US"/>
+        </w:rPr>
+        <w:t>(במונח של גרף).</w:t>
+      </w:r>
+      <w:r>
+        <w:rPr>
+          <w:rFonts w:eastAsiaTheme="minorEastAsia"/>
+          <w:lang w:val="en-US"/>
+        </w:rPr>
+        <w:br/>
+      </w:r>
+      <w:r>
+        <w:rPr>
+          <w:rFonts w:eastAsiaTheme="minorEastAsia" w:hint="cs"/>
+          <w:rtl/>
+          <w:lang w:val="en-US"/>
+        </w:rPr>
+        <w:t xml:space="preserve">נעיר כי אנחנו מניחים כי פעולות על גרף המצבים, בהינתן שעוברים ממשבצת </w:t>
+      </w:r>
+      <w:r>
+        <w:rPr>
+          <w:rFonts w:eastAsiaTheme="minorEastAsia"/>
+          <w:lang w:val="en-US"/>
+        </w:rPr>
+        <w:t>“D”</w:t>
+      </w:r>
+      <w:r>
+        <w:rPr>
+          <w:rFonts w:eastAsiaTheme="minorEastAsia" w:hint="cs"/>
+          <w:rtl/>
+          <w:lang w:val="en-US"/>
+        </w:rPr>
+        <w:t xml:space="preserve"> מוגדרות כך שה-</w:t>
+      </w:r>
+      <w:r>
+        <w:rPr>
+          <w:rFonts w:eastAsiaTheme="minorEastAsia"/>
+          <w:lang w:val="en-US"/>
+        </w:rPr>
+        <w:t>State</w:t>
+      </w:r>
+      <w:r>
+        <w:rPr>
+          <w:rFonts w:eastAsiaTheme="minorEastAsia" w:hint="cs"/>
+          <w:rtl/>
+          <w:lang w:val="en-US"/>
+        </w:rPr>
+        <w:t xml:space="preserve"> החדש יכיל </w:t>
+      </w:r>
+      <w:r>
+        <w:rPr>
+          <w:rFonts w:eastAsiaTheme="minorEastAsia"/>
+          <w:lang w:val="en-US"/>
+        </w:rPr>
+        <w:t>True</w:t>
+      </w:r>
+      <w:r>
+        <w:rPr>
+          <w:rFonts w:eastAsiaTheme="minorEastAsia" w:hint="cs"/>
+          <w:rtl/>
+          <w:lang w:val="en-US"/>
+        </w:rPr>
+        <w:t xml:space="preserve"> עבור כדור </w:t>
+      </w:r>
+      <w:proofErr w:type="spellStart"/>
+      <w:r>
+        <w:rPr>
+          <w:rFonts w:eastAsiaTheme="minorEastAsia" w:hint="cs"/>
+          <w:rtl/>
+          <w:lang w:val="en-US"/>
+        </w:rPr>
+        <w:t>הדרגון</w:t>
+      </w:r>
+      <w:proofErr w:type="spellEnd"/>
+      <w:r>
+        <w:rPr>
+          <w:rFonts w:eastAsiaTheme="minorEastAsia" w:hint="cs"/>
+          <w:rtl/>
+          <w:lang w:val="en-US"/>
+        </w:rPr>
+        <w:t xml:space="preserve"> המתאים לאותה המשבצת.</w:t>
+      </w:r>
+      <w:r>
+        <w:rPr>
+          <w:rFonts w:eastAsiaTheme="minorEastAsia" w:hint="cs"/>
+          <w:rtl/>
+          <w:lang w:val="en-US"/>
+        </w:rPr>
+        <w:t xml:space="preserve"> (ללא הנחה זו, צריך לשכפל את הגרף ולהוסיף קשתות בין כל צומת שמכיל </w:t>
+      </w:r>
+      <w:r>
+        <w:rPr>
+          <w:rFonts w:eastAsiaTheme="minorEastAsia"/>
+          <w:lang w:val="en-US"/>
+        </w:rPr>
+        <w:t>“D”</w:t>
+      </w:r>
+      <w:r>
+        <w:rPr>
+          <w:rFonts w:eastAsiaTheme="minorEastAsia" w:hint="cs"/>
+          <w:rtl/>
+          <w:lang w:val="en-US"/>
+        </w:rPr>
+        <w:t xml:space="preserve"> לשכפול אחר של הגרף</w:t>
+      </w:r>
+      <w:r>
+        <w:rPr>
+          <w:rFonts w:eastAsiaTheme="minorEastAsia" w:hint="cs"/>
+          <w:rtl/>
+          <w:lang w:val="en-US"/>
+        </w:rPr>
+        <w:t>).</w:t>
+      </w:r>
+      <w:r>
+        <w:rPr>
+          <w:rFonts w:eastAsiaTheme="minorEastAsia"/>
+          <w:rtl/>
+          <w:lang w:val="en-US"/>
+        </w:rPr>
+        <w:br/>
+      </w:r>
+      <w:r>
+        <w:rPr>
+          <w:rFonts w:eastAsiaTheme="minorEastAsia" w:hint="cs"/>
+          <w:rtl/>
+          <w:lang w:val="en-US"/>
+        </w:rPr>
+        <w:t xml:space="preserve">כעת מנכונות </w:t>
+      </w:r>
+      <w:r>
+        <w:rPr>
+          <w:rFonts w:eastAsiaTheme="minorEastAsia"/>
+          <w:lang w:val="en-US"/>
+        </w:rPr>
+        <w:t>BFS</w:t>
+      </w:r>
+      <w:r>
+        <w:rPr>
+          <w:rFonts w:eastAsiaTheme="minorEastAsia" w:hint="cs"/>
+          <w:rtl/>
+          <w:lang w:val="en-US"/>
+        </w:rPr>
+        <w:t xml:space="preserve"> נקבל את המסלול הקצר ביותר. </w:t>
+      </w:r>
+    </w:p>
+    <w:p>
+      <w:pPr>
+        <w:bidi/>
+        <w:rPr>
+          <w:rFonts w:eastAsiaTheme="minorEastAsia"/>
+          <w:rtl/>
+          <w:lang w:val="en-US"/>
+        </w:rPr>
+      </w:pPr>
+      <w:r>
+        <w:rPr>
+          <w:rFonts w:eastAsiaTheme="minorEastAsia" w:hint="cs"/>
+          <w:rtl/>
+          <w:lang w:val="en-US"/>
+        </w:rPr>
+        <w:t>2.5</w:t>
+      </w:r>
+    </w:p>
+    <w:p>
+      <w:pPr>
+        <w:bidi/>
+        <w:rPr>
+          <w:rFonts w:eastAsiaTheme="minorEastAsia"/>
+          <w:rtl/>
+          <w:lang w:val="en-US"/>
+        </w:rPr>
+      </w:pPr>
+      <w:r>
+        <w:rPr>
+          <w:rFonts w:eastAsiaTheme="minorEastAsia" w:hint="cs"/>
+          <w:rtl/>
+          <w:lang w:val="en-US"/>
+        </w:rPr>
+        <w:t xml:space="preserve">כמות הצמתים שייוצרו: </w:t>
+      </w:r>
+      <m:oMath>
+        <m:sSup>
+          <m:sSupPr>
+            <m:ctrlPr>
+              <w:rPr>
+                <w:rFonts w:ascii="Cambria Math" w:eastAsiaTheme="minorEastAsia" w:hAnsi="Cambria Math"/>
+                <w:i/>
+                <w:lang w:val="en-US"/>
+              </w:rPr>
+            </m:ctrlPr>
+          </m:sSupPr>
+          <m:e>
+            <m:r>
+              <w:rPr>
+                <w:rFonts w:ascii="Cambria Math" w:eastAsiaTheme="minorEastAsia" w:hAnsi="Cambria Math"/>
+                <w:lang w:val="en-US"/>
+              </w:rPr>
+              <m:t>N</m:t>
+            </m:r>
+          </m:e>
+          <m:sup>
+            <m:r>
+              <w:rPr>
+                <w:rFonts w:ascii="Cambria Math" w:eastAsiaTheme="minorEastAsia" w:hAnsi="Cambria Math"/>
+                <w:lang w:val="en-US"/>
+              </w:rPr>
+              <m:t>2</m:t>
+            </m:r>
+          </m:sup>
+        </m:sSup>
+      </m:oMath>
+      <w:r>
+        <w:rPr>
+          <w:rFonts w:eastAsiaTheme="minorEastAsia" w:hint="cs"/>
+          <w:rtl/>
+          <w:lang w:val="en-US"/>
+        </w:rPr>
+        <w:t xml:space="preserve"> מכיוון שנצטרך לסרוק את כל הלוח.</w:t>
+      </w:r>
+    </w:p>
+    <w:p>
+      <w:pPr>
+        <w:bidi/>
+        <w:rPr>
+          <w:rFonts w:eastAsiaTheme="minorEastAsia"/>
+          <w:rtl/>
+          <w:lang w:val="en-US"/>
+        </w:rPr>
+      </w:pPr>
+      <w:r>
+        <w:rPr>
+          <w:rFonts w:eastAsiaTheme="minorEastAsia" w:hint="cs"/>
+          <w:rtl/>
+          <w:lang w:val="en-US"/>
+        </w:rPr>
+        <w:t xml:space="preserve">כמות הצמתים שיפותחו: </w:t>
+      </w:r>
+      <m:oMath>
+        <m:sSup>
+          <m:sSupPr>
+            <m:ctrlPr>
+              <w:rPr>
+                <w:rFonts w:ascii="Cambria Math" w:eastAsiaTheme="minorEastAsia" w:hAnsi="Cambria Math"/>
+                <w:i/>
+                <w:lang w:val="en-US"/>
+              </w:rPr>
+            </m:ctrlPr>
+          </m:sSupPr>
+          <m:e>
+            <m:r>
+              <w:rPr>
+                <w:rFonts w:ascii="Cambria Math" w:eastAsiaTheme="minorEastAsia" w:hAnsi="Cambria Math"/>
+                <w:lang w:val="en-US"/>
+              </w:rPr>
+              <m:t>N</m:t>
+            </m:r>
+          </m:e>
+          <m:sup>
+            <m:r>
+              <w:rPr>
+                <w:rFonts w:ascii="Cambria Math" w:eastAsiaTheme="minorEastAsia" w:hAnsi="Cambria Math"/>
+                <w:lang w:val="en-US"/>
+              </w:rPr>
+              <m:t>2</m:t>
+            </m:r>
+          </m:sup>
+        </m:sSup>
+        <m:r>
+          <w:rPr>
+            <w:rFonts w:ascii="Cambria Math" w:eastAsiaTheme="minorEastAsia" w:hAnsi="Cambria Math"/>
+            <w:lang w:val="en-US"/>
+          </w:rPr>
+          <m:t>-2</m:t>
+        </m:r>
+      </m:oMath>
+      <w:r>
+        <w:rPr>
+          <w:rFonts w:eastAsiaTheme="minorEastAsia" w:hint="cs"/>
+          <w:rtl/>
+          <w:lang w:val="en-US"/>
+        </w:rPr>
+        <w:t xml:space="preserve"> מכיוון </w:t>
+      </w:r>
+      <w:proofErr w:type="spellStart"/>
+      <w:r>
+        <w:rPr>
+          <w:rFonts w:eastAsiaTheme="minorEastAsia" w:hint="cs"/>
+          <w:rtl/>
+          <w:lang w:val="en-US"/>
+        </w:rPr>
+        <w:t>שבאיטרציה</w:t>
+      </w:r>
+      <w:proofErr w:type="spellEnd"/>
+      <w:r>
+        <w:rPr>
+          <w:rFonts w:eastAsiaTheme="minorEastAsia" w:hint="cs"/>
+          <w:rtl/>
+          <w:lang w:val="en-US"/>
+        </w:rPr>
+        <w:t xml:space="preserve"> האחרונה, אנחנו נפתח צומת סמוך לצומת המטרה, ונזהה את המטרה ונסיים, לכן בסה״כ פיתחנו את כל המשבצות בלוח חוץ מצומת המטרה, ואחת הצמתים הסמוכים אליה (העליון או השמאלי).</w:t>
+      </w:r>
+    </w:p>
+    <w:p>
+      <w:pPr>
+        <w:bidi/>
+        <w:rPr>
+          <w:rFonts w:eastAsiaTheme="minorEastAsia"/>
+          <w:rtl/>
+          <w:lang w:val="en-US"/>
+        </w:rPr>
+      </w:pPr>
+    </w:p>
+    <w:p>
+      <w:pPr>
+        <w:pStyle w:val="Heading2"/>
+        <w:bidi/>
+        <w:rPr>
+          <w:rFonts w:eastAsiaTheme="minorEastAsia"/>
+          <w:rtl/>
+          <w:lang w:val="en-US"/>
+        </w:rPr>
+      </w:pPr>
+      <w:r>
+        <w:rPr>
+          <w:rFonts w:eastAsiaTheme="minorEastAsia" w:hint="cs"/>
+          <w:rtl/>
+          <w:lang w:val="en-US"/>
+        </w:rPr>
+        <w:lastRenderedPageBreak/>
+        <w:t>שאלה 3</w:t>
+      </w:r>
+    </w:p>
+    <w:p>
+      <w:pPr>
+        <w:bidi/>
+        <w:rPr>
+          <w:rFonts w:eastAsiaTheme="minorEastAsia"/>
+          <w:rtl/>
+          <w:lang w:val="en-US"/>
+        </w:rPr>
+      </w:pPr>
+      <w:r>
+        <w:rPr>
+          <w:rFonts w:hint="cs"/>
+          <w:rtl/>
+          <w:lang w:val="en-US"/>
+        </w:rPr>
+        <w:t xml:space="preserve">3.1  עבור לוח </w:t>
+      </w:r>
+      <m:oMath>
+        <m:r>
+          <w:rPr>
+            <w:rFonts w:ascii="Cambria Math" w:hAnsi="Cambria Math"/>
+            <w:lang w:val="en-US"/>
+          </w:rPr>
+          <m:t>NxN</m:t>
+        </m:r>
+      </m:oMath>
+      <w:r>
+        <w:rPr>
+          <w:rFonts w:eastAsiaTheme="minorEastAsia" w:hint="cs"/>
+          <w:rtl/>
+          <w:lang w:val="en-US"/>
+        </w:rPr>
+        <w:t xml:space="preserve"> האלגורית שלם אך איננו קביל, מכיוון שהלוח איננו אינסופי</w:t>
+      </w:r>
+      <w:r>
+        <w:rPr>
+          <w:rFonts w:eastAsiaTheme="minorEastAsia" w:hint="cs"/>
+          <w:rtl/>
+          <w:lang w:val="en-US"/>
+        </w:rPr>
+        <w:t>,</w:t>
+      </w:r>
+      <w:r>
+        <w:rPr>
+          <w:rFonts w:eastAsiaTheme="minorEastAsia" w:hint="cs"/>
+          <w:rtl/>
+          <w:lang w:val="en-US"/>
+        </w:rPr>
+        <w:t xml:space="preserve"> וגם עבור מקרה הקצה של הבור, בגרף החיפוש לא יהיו לו בנים ולכן </w:t>
+      </w:r>
+      <w:r>
+        <w:rPr>
+          <w:rFonts w:eastAsiaTheme="minorEastAsia"/>
+          <w:lang w:val="en-US"/>
+        </w:rPr>
+        <w:t>DFS</w:t>
+      </w:r>
+      <w:r>
+        <w:rPr>
+          <w:rFonts w:eastAsiaTheme="minorEastAsia" w:hint="cs"/>
+          <w:rtl/>
+          <w:lang w:val="en-US"/>
+        </w:rPr>
+        <w:t xml:space="preserve"> פשוט יחזור ממנו ללא הצלחה בחיפוש, בסה״כ ה</w:t>
+      </w:r>
+      <w:r>
+        <w:rPr>
+          <w:rFonts w:eastAsiaTheme="minorEastAsia"/>
+          <w:lang w:val="en-US"/>
+        </w:rPr>
+        <w:t>DFS</w:t>
+      </w:r>
+      <w:r>
+        <w:rPr>
+          <w:rFonts w:eastAsiaTheme="minorEastAsia" w:hint="cs"/>
+          <w:rtl/>
+          <w:lang w:val="en-US"/>
+        </w:rPr>
+        <w:t xml:space="preserve"> יסיים את ריצתו וימצא </w:t>
+      </w:r>
+      <w:r>
+        <w:rPr>
+          <w:rFonts w:eastAsiaTheme="minorEastAsia" w:hint="cs"/>
+          <w:rtl/>
+          <w:lang w:val="en-US"/>
+        </w:rPr>
+        <w:t>פתרון</w:t>
+      </w:r>
+      <w:r>
+        <w:rPr>
+          <w:rFonts w:eastAsiaTheme="minorEastAsia" w:hint="cs"/>
+          <w:rtl/>
+          <w:lang w:val="en-US"/>
+        </w:rPr>
+        <w:t>, ולכן שלם.</w:t>
+      </w:r>
+    </w:p>
+    <w:p>
+      <w:pPr>
+        <w:bidi/>
+        <w:rPr>
+          <w:rFonts w:eastAsiaTheme="minorEastAsia"/>
+          <w:rtl/>
+          <w:lang w:val="en-US"/>
+        </w:rPr>
+      </w:pPr>
+      <w:r>
+        <w:rPr>
+          <w:rFonts w:eastAsiaTheme="minorEastAsia" w:hint="cs"/>
+          <w:rtl/>
+          <w:lang w:val="en-US"/>
+        </w:rPr>
+        <w:t>לעומת זאת, האלגוריתם איננו קביל, מכיוון ש</w:t>
+      </w:r>
+      <w:r>
+        <w:rPr>
+          <w:rFonts w:eastAsiaTheme="minorEastAsia"/>
+          <w:lang w:val="en-US"/>
+        </w:rPr>
+        <w:t>DFS</w:t>
+      </w:r>
+      <w:r>
+        <w:rPr>
+          <w:rFonts w:eastAsiaTheme="minorEastAsia" w:hint="cs"/>
+          <w:rtl/>
+          <w:lang w:val="en-US"/>
+        </w:rPr>
+        <w:t xml:space="preserve"> </w:t>
+      </w:r>
+      <w:r>
+        <w:rPr>
+          <w:rFonts w:eastAsiaTheme="minorEastAsia" w:hint="cs"/>
+          <w:rtl/>
+          <w:lang w:val="en-US"/>
+        </w:rPr>
+        <w:t>מחפש לעומק ולכן עלול להחזיר מסלול לצומת המטרה למרות שקיים מסלול יותר קצר.</w:t>
+      </w:r>
+      <w:r>
+        <w:rPr>
+          <w:rFonts w:eastAsiaTheme="minorEastAsia" w:hint="cs"/>
+          <w:rtl/>
+          <w:lang w:val="en-US"/>
+        </w:rPr>
+        <w:t xml:space="preserve"> </w:t>
+      </w:r>
+    </w:p>
+    <w:p>
+      <w:pPr>
+        <w:bidi/>
+        <w:rPr>
+          <w:rFonts w:eastAsiaTheme="minorEastAsia"/>
+          <w:rtl/>
+          <w:lang w:val="en-US"/>
+        </w:rPr>
+      </w:pPr>
+      <w:r>
+        <w:rPr>
+          <w:rFonts w:eastAsiaTheme="minorEastAsia" w:hint="cs"/>
+          <w:rtl/>
+          <w:lang w:val="en-US"/>
+        </w:rPr>
+        <w:t>3.2</w:t>
+      </w:r>
+    </w:p>
+    <w:p>
+      <w:pPr>
+        <w:bidi/>
+        <w:rPr>
+          <w:rFonts w:eastAsiaTheme="minorEastAsia"/>
+          <w:rtl/>
+          <w:lang w:val="en-US"/>
+        </w:rPr>
+      </w:pPr>
+      <w:r>
+        <w:rPr>
+          <w:rFonts w:eastAsiaTheme="minorEastAsia" w:hint="cs"/>
+          <w:rtl/>
+          <w:lang w:val="en-US"/>
+        </w:rPr>
+        <w:t>כן</w:t>
+      </w:r>
+      <w:r>
+        <w:rPr>
+          <w:rFonts w:eastAsiaTheme="minorEastAsia"/>
+          <w:rtl/>
+          <w:lang w:val="en-US"/>
+        </w:rPr>
+        <w:t xml:space="preserve">, </w:t>
+      </w:r>
+      <w:r>
+        <w:rPr>
+          <w:rFonts w:eastAsiaTheme="minorEastAsia" w:hint="cs"/>
+          <w:rtl/>
+          <w:lang w:val="en-US"/>
+        </w:rPr>
+        <w:t>האלגוריתם</w:t>
+      </w:r>
+      <w:r>
+        <w:rPr>
+          <w:rFonts w:eastAsiaTheme="minorEastAsia"/>
+          <w:rtl/>
+          <w:lang w:val="en-US"/>
+        </w:rPr>
+        <w:t xml:space="preserve"> </w:t>
+      </w:r>
+      <w:r>
+        <w:rPr>
+          <w:rFonts w:eastAsiaTheme="minorEastAsia" w:hint="cs"/>
+          <w:rtl/>
+          <w:lang w:val="en-US"/>
+        </w:rPr>
+        <w:t>היה</w:t>
+      </w:r>
+      <w:r>
+        <w:rPr>
+          <w:rFonts w:eastAsiaTheme="minorEastAsia"/>
+          <w:rtl/>
+          <w:lang w:val="en-US"/>
+        </w:rPr>
+        <w:t xml:space="preserve"> </w:t>
+      </w:r>
+      <w:r>
+        <w:rPr>
+          <w:rFonts w:eastAsiaTheme="minorEastAsia" w:hint="cs"/>
+          <w:rtl/>
+          <w:lang w:val="en-US"/>
+        </w:rPr>
+        <w:t>מוצא</w:t>
+      </w:r>
+      <w:r>
+        <w:rPr>
+          <w:rFonts w:eastAsiaTheme="minorEastAsia"/>
+          <w:rtl/>
+          <w:lang w:val="en-US"/>
+        </w:rPr>
+        <w:t xml:space="preserve"> </w:t>
+      </w:r>
+      <w:proofErr w:type="spellStart"/>
+      <w:r>
+        <w:rPr>
+          <w:rFonts w:eastAsiaTheme="minorEastAsia" w:hint="cs"/>
+          <w:rtl/>
+          <w:lang w:val="en-US"/>
+        </w:rPr>
+        <w:t>פיתרון</w:t>
+      </w:r>
+      <w:proofErr w:type="spellEnd"/>
+      <w:r>
+        <w:rPr>
+          <w:rFonts w:eastAsiaTheme="minorEastAsia"/>
+          <w:rtl/>
+          <w:lang w:val="en-US"/>
+        </w:rPr>
+        <w:t xml:space="preserve"> </w:t>
+      </w:r>
+      <w:r>
+        <w:rPr>
+          <w:rFonts w:eastAsiaTheme="minorEastAsia" w:hint="cs"/>
+          <w:rtl/>
+          <w:lang w:val="en-US"/>
+        </w:rPr>
+        <w:t>והמסלול</w:t>
+      </w:r>
+      <w:r>
+        <w:rPr>
+          <w:rFonts w:eastAsiaTheme="minorEastAsia"/>
+          <w:rtl/>
+          <w:lang w:val="en-US"/>
+        </w:rPr>
+        <w:t xml:space="preserve"> </w:t>
+      </w:r>
+      <w:r>
+        <w:rPr>
+          <w:rFonts w:eastAsiaTheme="minorEastAsia" w:hint="cs"/>
+          <w:rtl/>
+          <w:lang w:val="en-US"/>
+        </w:rPr>
+        <w:t>שיתקבל</w:t>
+      </w:r>
+      <w:r>
+        <w:rPr>
+          <w:rFonts w:eastAsiaTheme="minorEastAsia"/>
+          <w:rtl/>
+          <w:lang w:val="en-US"/>
+        </w:rPr>
+        <w:t xml:space="preserve"> </w:t>
+      </w:r>
+      <w:r>
+        <w:rPr>
+          <w:rFonts w:eastAsiaTheme="minorEastAsia" w:hint="cs"/>
+          <w:rtl/>
+          <w:lang w:val="en-US"/>
+        </w:rPr>
+        <w:t>הוא</w:t>
+      </w:r>
+      <w:r>
+        <w:rPr>
+          <w:rFonts w:eastAsiaTheme="minorEastAsia"/>
+          <w:rtl/>
+          <w:lang w:val="en-US"/>
+        </w:rPr>
+        <w:t xml:space="preserve"> </w:t>
+      </w:r>
+      <w:r>
+        <w:rPr>
+          <w:rFonts w:eastAsiaTheme="minorEastAsia" w:hint="cs"/>
+          <w:rtl/>
+          <w:lang w:val="en-US"/>
+        </w:rPr>
+        <w:t>המסלול</w:t>
+      </w:r>
+      <w:r>
+        <w:rPr>
+          <w:rFonts w:eastAsiaTheme="minorEastAsia"/>
+          <w:rtl/>
+          <w:lang w:val="en-US"/>
+        </w:rPr>
+        <w:t xml:space="preserve"> </w:t>
+      </w:r>
+      <w:r>
+        <w:rPr>
+          <w:rFonts w:eastAsiaTheme="minorEastAsia" w:hint="cs"/>
+          <w:rtl/>
+          <w:lang w:val="en-US"/>
+        </w:rPr>
+        <w:t>שבו</w:t>
+      </w:r>
+      <w:r>
+        <w:rPr>
+          <w:rFonts w:eastAsiaTheme="minorEastAsia"/>
+          <w:rtl/>
+          <w:lang w:val="en-US"/>
+        </w:rPr>
+        <w:t xml:space="preserve"> </w:t>
+      </w:r>
+      <w:r>
+        <w:rPr>
+          <w:rFonts w:eastAsiaTheme="minorEastAsia" w:hint="cs"/>
+          <w:rtl/>
+          <w:lang w:val="en-US"/>
+        </w:rPr>
+        <w:t>האלגוריתם</w:t>
+      </w:r>
+      <w:r>
+        <w:rPr>
+          <w:rFonts w:eastAsiaTheme="minorEastAsia"/>
+          <w:rtl/>
+          <w:lang w:val="en-US"/>
+        </w:rPr>
+        <w:t xml:space="preserve"> </w:t>
+      </w:r>
+      <w:r>
+        <w:rPr>
+          <w:rFonts w:eastAsiaTheme="minorEastAsia" w:hint="cs"/>
+          <w:rtl/>
+          <w:lang w:val="en-US"/>
+        </w:rPr>
+        <w:t>הולך</w:t>
+      </w:r>
+      <w:r>
+        <w:rPr>
+          <w:rFonts w:eastAsiaTheme="minorEastAsia"/>
+          <w:rtl/>
+          <w:lang w:val="en-US"/>
+        </w:rPr>
+        <w:t xml:space="preserve"> </w:t>
+      </w:r>
+      <w:r>
+        <w:rPr>
+          <w:rFonts w:eastAsiaTheme="minorEastAsia" w:hint="cs"/>
+          <w:rtl/>
+          <w:lang w:val="en-US"/>
+        </w:rPr>
+        <w:t>בכל</w:t>
+      </w:r>
+      <w:r>
+        <w:rPr>
+          <w:rFonts w:eastAsiaTheme="minorEastAsia"/>
+          <w:rtl/>
+          <w:lang w:val="en-US"/>
+        </w:rPr>
+        <w:t xml:space="preserve"> </w:t>
+      </w:r>
+      <w:r>
+        <w:rPr>
+          <w:rFonts w:eastAsiaTheme="minorEastAsia" w:hint="cs"/>
+          <w:rtl/>
+          <w:lang w:val="en-US"/>
+        </w:rPr>
+        <w:t>צעד</w:t>
+      </w:r>
+      <w:r>
+        <w:rPr>
+          <w:rFonts w:eastAsiaTheme="minorEastAsia"/>
+          <w:rtl/>
+          <w:lang w:val="en-US"/>
+        </w:rPr>
+        <w:t xml:space="preserve"> </w:t>
+      </w:r>
+      <w:r>
+        <w:rPr>
+          <w:rFonts w:eastAsiaTheme="minorEastAsia" w:hint="cs"/>
+          <w:rtl/>
+          <w:lang w:val="en-US"/>
+        </w:rPr>
+        <w:t>אל</w:t>
+      </w:r>
+      <w:r>
+        <w:rPr>
+          <w:rFonts w:eastAsiaTheme="minorEastAsia"/>
+          <w:rtl/>
+          <w:lang w:val="en-US"/>
+        </w:rPr>
+        <w:t xml:space="preserve"> </w:t>
+      </w:r>
+      <w:r>
+        <w:rPr>
+          <w:rFonts w:eastAsiaTheme="minorEastAsia" w:hint="cs"/>
+          <w:rtl/>
+          <w:lang w:val="en-US"/>
+        </w:rPr>
+        <w:t>הכיוון</w:t>
+      </w:r>
+      <w:r>
+        <w:rPr>
+          <w:rFonts w:eastAsiaTheme="minorEastAsia"/>
+          <w:rtl/>
+          <w:lang w:val="en-US"/>
+        </w:rPr>
+        <w:t xml:space="preserve"> </w:t>
+      </w:r>
+      <w:r>
+        <w:rPr>
+          <w:rFonts w:eastAsiaTheme="minorEastAsia" w:hint="cs"/>
+          <w:rtl/>
+          <w:lang w:val="en-US"/>
+        </w:rPr>
+        <w:t>המועדף</w:t>
+      </w:r>
+      <w:r>
+        <w:rPr>
+          <w:rFonts w:eastAsiaTheme="minorEastAsia"/>
+          <w:rtl/>
+          <w:lang w:val="en-US"/>
+        </w:rPr>
+        <w:t xml:space="preserve"> </w:t>
+      </w:r>
+      <w:r>
+        <w:rPr>
+          <w:rFonts w:eastAsiaTheme="minorEastAsia" w:hint="cs"/>
+          <w:rtl/>
+          <w:lang w:val="en-US"/>
+        </w:rPr>
+        <w:t>ביותר</w:t>
+      </w:r>
+      <w:r>
+        <w:rPr>
+          <w:rFonts w:eastAsiaTheme="minorEastAsia"/>
+          <w:rtl/>
+          <w:lang w:val="en-US"/>
+        </w:rPr>
+        <w:t xml:space="preserve"> </w:t>
+      </w:r>
+      <w:r>
+        <w:rPr>
+          <w:rFonts w:eastAsiaTheme="minorEastAsia" w:hint="cs"/>
+          <w:rtl/>
+          <w:lang w:val="en-US"/>
+        </w:rPr>
+        <w:t>שהוא</w:t>
+      </w:r>
+      <w:r>
+        <w:rPr>
+          <w:rFonts w:eastAsiaTheme="minorEastAsia"/>
+          <w:rtl/>
+          <w:lang w:val="en-US"/>
+        </w:rPr>
+        <w:t xml:space="preserve"> </w:t>
+      </w:r>
+      <w:r>
+        <w:rPr>
+          <w:rFonts w:eastAsiaTheme="minorEastAsia" w:hint="cs"/>
+          <w:rtl/>
+          <w:lang w:val="en-US"/>
+        </w:rPr>
+        <w:t>יכול</w:t>
+      </w:r>
+      <w:r>
+        <w:rPr>
+          <w:rFonts w:eastAsiaTheme="minorEastAsia"/>
+          <w:rtl/>
+          <w:lang w:val="en-US"/>
+        </w:rPr>
+        <w:t xml:space="preserve"> </w:t>
+      </w:r>
+      <w:r>
+        <w:rPr>
+          <w:rFonts w:eastAsiaTheme="minorEastAsia" w:hint="cs"/>
+          <w:rtl/>
+          <w:lang w:val="en-US"/>
+        </w:rPr>
+        <w:t>ללכת</w:t>
+      </w:r>
+      <w:r>
+        <w:rPr>
+          <w:rFonts w:eastAsiaTheme="minorEastAsia"/>
+          <w:rtl/>
+          <w:lang w:val="en-US"/>
+        </w:rPr>
+        <w:t xml:space="preserve"> </w:t>
+      </w:r>
+      <w:r>
+        <w:rPr>
+          <w:rFonts w:eastAsiaTheme="minorEastAsia" w:hint="cs"/>
+          <w:rtl/>
+          <w:lang w:val="en-US"/>
+        </w:rPr>
+        <w:t>אליו</w:t>
+      </w:r>
+      <w:r>
+        <w:rPr>
+          <w:rFonts w:eastAsiaTheme="minorEastAsia"/>
+          <w:rtl/>
+          <w:lang w:val="en-US"/>
+        </w:rPr>
+        <w:t xml:space="preserve"> (</w:t>
+      </w:r>
+      <w:r>
+        <w:rPr>
+          <w:rFonts w:eastAsiaTheme="minorEastAsia" w:hint="cs"/>
+          <w:rtl/>
+          <w:lang w:val="en-US"/>
+        </w:rPr>
+        <w:t>למשל</w:t>
+      </w:r>
+      <w:r>
+        <w:rPr>
+          <w:rFonts w:eastAsiaTheme="minorEastAsia"/>
+          <w:rtl/>
+          <w:lang w:val="en-US"/>
+        </w:rPr>
+        <w:t xml:space="preserve"> </w:t>
+      </w:r>
+      <w:r>
+        <w:rPr>
+          <w:rFonts w:eastAsiaTheme="minorEastAsia" w:hint="cs"/>
+          <w:rtl/>
+          <w:lang w:val="en-US"/>
+        </w:rPr>
+        <w:t>אם</w:t>
+      </w:r>
+      <w:r>
+        <w:rPr>
+          <w:rFonts w:eastAsiaTheme="minorEastAsia"/>
+          <w:rtl/>
+          <w:lang w:val="en-US"/>
+        </w:rPr>
+        <w:t xml:space="preserve"> </w:t>
+      </w:r>
+      <w:r>
+        <w:rPr>
+          <w:rFonts w:eastAsiaTheme="minorEastAsia" w:hint="cs"/>
+          <w:rtl/>
+          <w:lang w:val="en-US"/>
+        </w:rPr>
+        <w:t>הסדר</w:t>
+      </w:r>
+      <w:r>
+        <w:rPr>
+          <w:rFonts w:eastAsiaTheme="minorEastAsia"/>
+          <w:rtl/>
+          <w:lang w:val="en-US"/>
+        </w:rPr>
+        <w:t xml:space="preserve"> </w:t>
+      </w:r>
+      <w:r>
+        <w:rPr>
+          <w:rFonts w:eastAsiaTheme="minorEastAsia" w:hint="cs"/>
+          <w:rtl/>
+          <w:lang w:val="en-US"/>
+        </w:rPr>
+        <w:t>הוא</w:t>
+      </w:r>
+      <w:r>
+        <w:rPr>
+          <w:rFonts w:eastAsiaTheme="minorEastAsia"/>
+          <w:rtl/>
+          <w:lang w:val="en-US"/>
+        </w:rPr>
+        <w:t xml:space="preserve"> </w:t>
+      </w:r>
+      <w:r>
+        <w:rPr>
+          <w:rFonts w:eastAsiaTheme="minorEastAsia"/>
+          <w:lang w:val="en-US"/>
+        </w:rPr>
+        <w:t>DRUL</w:t>
+      </w:r>
+      <w:r>
+        <w:rPr>
+          <w:rFonts w:eastAsiaTheme="minorEastAsia"/>
+          <w:rtl/>
+          <w:lang w:val="en-US"/>
+        </w:rPr>
+        <w:t xml:space="preserve"> </w:t>
+      </w:r>
+      <w:r>
+        <w:rPr>
+          <w:rFonts w:eastAsiaTheme="minorEastAsia" w:hint="cs"/>
+          <w:rtl/>
+          <w:lang w:val="en-US"/>
+        </w:rPr>
+        <w:t>הוא</w:t>
+      </w:r>
+      <w:r>
+        <w:rPr>
+          <w:rFonts w:eastAsiaTheme="minorEastAsia"/>
+          <w:rtl/>
+          <w:lang w:val="en-US"/>
+        </w:rPr>
+        <w:t xml:space="preserve"> </w:t>
+      </w:r>
+      <w:r>
+        <w:rPr>
+          <w:rFonts w:eastAsiaTheme="minorEastAsia" w:hint="cs"/>
+          <w:rtl/>
+          <w:lang w:val="en-US"/>
+        </w:rPr>
+        <w:t>קודם</w:t>
+      </w:r>
+      <w:r>
+        <w:rPr>
+          <w:rFonts w:eastAsiaTheme="minorEastAsia"/>
+          <w:rtl/>
+          <w:lang w:val="en-US"/>
+        </w:rPr>
+        <w:t xml:space="preserve"> </w:t>
+      </w:r>
+      <w:r>
+        <w:rPr>
+          <w:rFonts w:eastAsiaTheme="minorEastAsia" w:hint="cs"/>
+          <w:rtl/>
+          <w:lang w:val="en-US"/>
+        </w:rPr>
+        <w:t>ינסה</w:t>
+      </w:r>
+      <w:r>
+        <w:rPr>
+          <w:rFonts w:eastAsiaTheme="minorEastAsia"/>
+          <w:rtl/>
+          <w:lang w:val="en-US"/>
+        </w:rPr>
+        <w:t xml:space="preserve"> </w:t>
+      </w:r>
+      <w:r>
+        <w:rPr>
+          <w:rFonts w:eastAsiaTheme="minorEastAsia" w:hint="cs"/>
+          <w:rtl/>
+          <w:lang w:val="en-US"/>
+        </w:rPr>
+        <w:t>ללכת</w:t>
+      </w:r>
+      <w:r>
+        <w:rPr>
+          <w:rFonts w:eastAsiaTheme="minorEastAsia"/>
+          <w:rtl/>
+          <w:lang w:val="en-US"/>
+        </w:rPr>
+        <w:t xml:space="preserve"> </w:t>
+      </w:r>
+      <w:r>
+        <w:rPr>
+          <w:rFonts w:eastAsiaTheme="minorEastAsia" w:hint="cs"/>
+          <w:rtl/>
+          <w:lang w:val="en-US"/>
+        </w:rPr>
+        <w:t>למטה</w:t>
+      </w:r>
+      <w:r>
+        <w:rPr>
+          <w:rFonts w:eastAsiaTheme="minorEastAsia"/>
+          <w:rtl/>
+          <w:lang w:val="en-US"/>
+        </w:rPr>
+        <w:t xml:space="preserve"> </w:t>
+      </w:r>
+      <w:r>
+        <w:rPr>
+          <w:rFonts w:eastAsiaTheme="minorEastAsia" w:hint="cs"/>
+          <w:rtl/>
+          <w:lang w:val="en-US"/>
+        </w:rPr>
+        <w:t>אלא</w:t>
+      </w:r>
+      <w:r>
+        <w:rPr>
+          <w:rFonts w:eastAsiaTheme="minorEastAsia"/>
+          <w:rtl/>
+          <w:lang w:val="en-US"/>
+        </w:rPr>
+        <w:t xml:space="preserve"> </w:t>
+      </w:r>
+      <w:r>
+        <w:rPr>
+          <w:rFonts w:eastAsiaTheme="minorEastAsia" w:hint="cs"/>
+          <w:rtl/>
+          <w:lang w:val="en-US"/>
+        </w:rPr>
+        <w:t>אם</w:t>
+      </w:r>
+      <w:r>
+        <w:rPr>
+          <w:rFonts w:eastAsiaTheme="minorEastAsia"/>
+          <w:rtl/>
+          <w:lang w:val="en-US"/>
+        </w:rPr>
+        <w:t xml:space="preserve"> </w:t>
+      </w:r>
+      <w:r>
+        <w:rPr>
+          <w:rFonts w:eastAsiaTheme="minorEastAsia" w:hint="cs"/>
+          <w:rtl/>
+          <w:lang w:val="en-US"/>
+        </w:rPr>
+        <w:t>כן</w:t>
+      </w:r>
+      <w:r>
+        <w:rPr>
+          <w:rFonts w:eastAsiaTheme="minorEastAsia"/>
+          <w:rtl/>
+          <w:lang w:val="en-US"/>
+        </w:rPr>
+        <w:t xml:space="preserve"> </w:t>
+      </w:r>
+      <w:r>
+        <w:rPr>
+          <w:rFonts w:eastAsiaTheme="minorEastAsia" w:hint="cs"/>
+          <w:rtl/>
+          <w:lang w:val="en-US"/>
+        </w:rPr>
+        <w:t>הוא</w:t>
+      </w:r>
+      <w:r>
+        <w:rPr>
+          <w:rFonts w:eastAsiaTheme="minorEastAsia"/>
+          <w:rtl/>
+          <w:lang w:val="en-US"/>
+        </w:rPr>
+        <w:t xml:space="preserve"> </w:t>
+      </w:r>
+      <w:r>
+        <w:rPr>
+          <w:rFonts w:eastAsiaTheme="minorEastAsia" w:hint="cs"/>
+          <w:rtl/>
+          <w:lang w:val="en-US"/>
+        </w:rPr>
+        <w:t>נתקע</w:t>
+      </w:r>
+      <w:r>
+        <w:rPr>
+          <w:rFonts w:eastAsiaTheme="minorEastAsia"/>
+          <w:rtl/>
+          <w:lang w:val="en-US"/>
+        </w:rPr>
+        <w:t xml:space="preserve"> </w:t>
+      </w:r>
+      <w:r>
+        <w:rPr>
+          <w:rFonts w:eastAsiaTheme="minorEastAsia" w:hint="cs"/>
+          <w:rtl/>
+          <w:lang w:val="en-US"/>
+        </w:rPr>
+        <w:t>בקיר</w:t>
+      </w:r>
+      <w:r>
+        <w:rPr>
+          <w:rFonts w:eastAsiaTheme="minorEastAsia"/>
+          <w:rtl/>
+          <w:lang w:val="en-US"/>
+        </w:rPr>
+        <w:t xml:space="preserve"> </w:t>
+      </w:r>
+      <w:r>
+        <w:rPr>
+          <w:rFonts w:eastAsiaTheme="minorEastAsia" w:hint="cs"/>
+          <w:rtl/>
+          <w:lang w:val="en-US"/>
+        </w:rPr>
+        <w:t>ואז</w:t>
+      </w:r>
+      <w:r>
+        <w:rPr>
+          <w:rFonts w:eastAsiaTheme="minorEastAsia"/>
+          <w:rtl/>
+          <w:lang w:val="en-US"/>
+        </w:rPr>
+        <w:t xml:space="preserve"> </w:t>
+      </w:r>
+      <w:r>
+        <w:rPr>
+          <w:rFonts w:eastAsiaTheme="minorEastAsia" w:hint="cs"/>
+          <w:rtl/>
+          <w:lang w:val="en-US"/>
+        </w:rPr>
+        <w:t>הוא</w:t>
+      </w:r>
+      <w:r>
+        <w:rPr>
+          <w:rFonts w:eastAsiaTheme="minorEastAsia"/>
+          <w:rtl/>
+          <w:lang w:val="en-US"/>
+        </w:rPr>
+        <w:t xml:space="preserve"> </w:t>
+      </w:r>
+      <w:r>
+        <w:rPr>
+          <w:rFonts w:eastAsiaTheme="minorEastAsia" w:hint="cs"/>
+          <w:rtl/>
+          <w:lang w:val="en-US"/>
+        </w:rPr>
+        <w:t>ינסה</w:t>
+      </w:r>
+      <w:r>
+        <w:rPr>
+          <w:rFonts w:eastAsiaTheme="minorEastAsia"/>
+          <w:rtl/>
+          <w:lang w:val="en-US"/>
+        </w:rPr>
+        <w:t xml:space="preserve"> </w:t>
+      </w:r>
+      <w:r>
+        <w:rPr>
+          <w:rFonts w:eastAsiaTheme="minorEastAsia" w:hint="cs"/>
+          <w:rtl/>
+          <w:lang w:val="en-US"/>
+        </w:rPr>
+        <w:t>ללכת</w:t>
+      </w:r>
+      <w:r>
+        <w:rPr>
+          <w:rFonts w:eastAsiaTheme="minorEastAsia"/>
+          <w:rtl/>
+          <w:lang w:val="en-US"/>
+        </w:rPr>
+        <w:t xml:space="preserve"> </w:t>
+      </w:r>
+      <w:r>
+        <w:rPr>
+          <w:rFonts w:eastAsiaTheme="minorEastAsia" w:hint="cs"/>
+          <w:rtl/>
+          <w:lang w:val="en-US"/>
+        </w:rPr>
+        <w:t>ימינה</w:t>
+      </w:r>
+      <w:r>
+        <w:rPr>
+          <w:rFonts w:eastAsiaTheme="minorEastAsia"/>
+          <w:rtl/>
+          <w:lang w:val="en-US"/>
+        </w:rPr>
+        <w:t>).</w:t>
+      </w:r>
+    </w:p>
+    <w:p>
+      <w:pPr>
+        <w:bidi/>
+        <w:rPr>
+          <w:rFonts w:eastAsiaTheme="minorEastAsia"/>
+          <w:rtl/>
+          <w:lang w:val="en-US"/>
+        </w:rPr>
+      </w:pPr>
+      <w:r>
+        <w:rPr>
+          <w:rFonts w:eastAsiaTheme="minorEastAsia" w:hint="cs"/>
+          <w:rtl/>
+          <w:lang w:val="en-US"/>
+        </w:rPr>
+        <w:t xml:space="preserve">3.3 </w:t>
+      </w:r>
+    </w:p>
+    <w:p>
+      <w:pPr>
+        <w:bidi/>
+        <w:rPr>
+          <w:rFonts w:eastAsiaTheme="minorEastAsia"/>
+          <w:rtl/>
+          <w:lang w:val="en-US"/>
+        </w:rPr>
+      </w:pPr>
+      <w:r>
+        <w:rPr>
+          <w:rFonts w:eastAsiaTheme="minorEastAsia" w:hint="cs"/>
+          <w:u w:val="single"/>
+          <w:rtl/>
+          <w:lang w:val="en-US"/>
+        </w:rPr>
+        <w:t>יפותחו</w:t>
+      </w:r>
+      <w:r>
+        <w:rPr>
+          <w:rFonts w:eastAsiaTheme="minorEastAsia" w:hint="cs"/>
+          <w:rtl/>
+          <w:lang w:val="en-US"/>
+        </w:rPr>
+        <w:t xml:space="preserve">: </w:t>
+      </w:r>
+      <m:oMath>
+        <m:r>
+          <w:rPr>
+            <w:rFonts w:ascii="Cambria Math" w:eastAsiaTheme="minorEastAsia" w:hAnsi="Cambria Math"/>
+            <w:lang w:val="en-US"/>
+          </w:rPr>
+          <m:t>2N-2</m:t>
+        </m:r>
+      </m:oMath>
+      <w:r>
+        <w:rPr>
+          <w:rFonts w:eastAsiaTheme="minorEastAsia" w:hint="cs"/>
+          <w:rtl/>
+          <w:lang w:val="en-US"/>
+        </w:rPr>
+        <w:t xml:space="preserve">, הסיבה: כפי שהוסבר מקודם, האלגוריתם </w:t>
+      </w:r>
+      <w:proofErr w:type="spellStart"/>
+      <w:r>
+        <w:rPr>
+          <w:rFonts w:eastAsiaTheme="minorEastAsia" w:hint="cs"/>
+          <w:rtl/>
+          <w:lang w:val="en-US"/>
+        </w:rPr>
+        <w:t>יתעדף</w:t>
+      </w:r>
+      <w:proofErr w:type="spellEnd"/>
+      <w:r>
+        <w:rPr>
+          <w:rFonts w:eastAsiaTheme="minorEastAsia" w:hint="cs"/>
+          <w:rtl/>
+          <w:lang w:val="en-US"/>
+        </w:rPr>
+        <w:t xml:space="preserve"> כיוון כלשהו, לכן נוכל להניח </w:t>
+      </w:r>
+      <w:proofErr w:type="spellStart"/>
+      <w:r>
+        <w:rPr>
+          <w:rFonts w:eastAsiaTheme="minorEastAsia" w:hint="cs"/>
+          <w:rtl/>
+          <w:lang w:val="en-US"/>
+        </w:rPr>
+        <w:t>בה״כ</w:t>
+      </w:r>
+      <w:proofErr w:type="spellEnd"/>
+      <w:r>
+        <w:rPr>
+          <w:rFonts w:eastAsiaTheme="minorEastAsia" w:hint="cs"/>
+          <w:rtl/>
+          <w:lang w:val="en-US"/>
+        </w:rPr>
+        <w:t xml:space="preserve"> שהוא ילך ימינה ואז למטה, כלומר יפתח את כל השורה </w:t>
+      </w:r>
+      <w:r>
+        <w:rPr>
+          <w:rFonts w:eastAsiaTheme="minorEastAsia" w:hint="cs"/>
+          <w:rtl/>
+          <w:lang w:val="en-US"/>
+        </w:rPr>
+        <w:t>הראשונה</w:t>
+      </w:r>
+      <w:r>
+        <w:rPr>
+          <w:rFonts w:eastAsiaTheme="minorEastAsia" w:hint="cs"/>
+          <w:rtl/>
+          <w:lang w:val="en-US"/>
+        </w:rPr>
+        <w:t xml:space="preserve"> והעמודה האחרונה, פרט כמובן לצומת המטרה, בסה״כ </w:t>
+      </w:r>
+      <m:oMath>
+        <m:r>
+          <w:rPr>
+            <w:rFonts w:ascii="Cambria Math" w:eastAsiaTheme="minorEastAsia" w:hAnsi="Cambria Math"/>
+            <w:lang w:val="en-US"/>
+          </w:rPr>
+          <m:t>2N-2</m:t>
+        </m:r>
+      </m:oMath>
+      <w:r>
+        <w:rPr>
+          <w:rFonts w:eastAsiaTheme="minorEastAsia" w:hint="cs"/>
+          <w:rtl/>
+          <w:lang w:val="en-US"/>
+        </w:rPr>
+        <w:t xml:space="preserve"> (את הפינה הימנית העליונה </w:t>
+      </w:r>
+      <w:r>
+        <w:rPr>
+          <w:rFonts w:eastAsiaTheme="minorEastAsia" w:hint="cs"/>
+          <w:rtl/>
+          <w:lang w:val="en-US"/>
+        </w:rPr>
+        <w:t>סופרים רק פעם אחת</w:t>
+      </w:r>
+      <w:r>
+        <w:rPr>
+          <w:rFonts w:eastAsiaTheme="minorEastAsia" w:hint="cs"/>
+          <w:rtl/>
+          <w:lang w:val="en-US"/>
+        </w:rPr>
+        <w:t>).</w:t>
+      </w:r>
+    </w:p>
+    <w:p>
+      <w:pPr>
+        <w:bidi/>
+        <w:rPr>
+          <w:rFonts w:eastAsiaTheme="minorEastAsia" w:hint="cs"/>
+          <w:i/>
+          <w:rtl/>
+          <w:lang w:val="en-US"/>
+        </w:rPr>
+      </w:pPr>
+      <w:r>
+        <w:rPr>
+          <w:rFonts w:eastAsiaTheme="minorEastAsia" w:hint="cs"/>
+          <w:u w:val="single"/>
+          <w:rtl/>
+          <w:lang w:val="en-US"/>
+        </w:rPr>
+        <w:t>ייווצר</w:t>
+      </w:r>
+      <w:r>
+        <w:rPr>
+          <w:rFonts w:eastAsiaTheme="minorEastAsia" w:hint="eastAsia"/>
+          <w:u w:val="single"/>
+          <w:rtl/>
+          <w:lang w:val="en-US"/>
+        </w:rPr>
+        <w:t>ו</w:t>
+      </w:r>
+      <w:r>
+        <w:rPr>
+          <w:rFonts w:eastAsiaTheme="minorEastAsia" w:hint="cs"/>
+          <w:u w:val="single"/>
+          <w:rtl/>
+          <w:lang w:val="en-US"/>
+        </w:rPr>
+        <w:t>:</w:t>
+      </w:r>
+      <w:r>
+        <w:rPr>
+          <w:rFonts w:eastAsiaTheme="minorEastAsia" w:hint="cs"/>
+          <w:rtl/>
+          <w:lang w:val="en-US"/>
+        </w:rPr>
+        <w:t xml:space="preserve"> </w:t>
+      </w:r>
+      <m:oMath>
+        <m:r>
+          <w:rPr>
+            <w:rFonts w:ascii="Cambria Math" w:eastAsiaTheme="minorEastAsia" w:hAnsi="Cambria Math"/>
+            <w:lang w:val="en-US"/>
+          </w:rPr>
+          <m:t>4N-5</m:t>
+        </m:r>
+      </m:oMath>
+      <w:r>
+        <w:rPr>
+          <w:rFonts w:eastAsiaTheme="minorEastAsia" w:hint="cs"/>
+          <w:rtl/>
+          <w:lang w:val="en-US"/>
+        </w:rPr>
+        <w:t>ל</w:t>
+      </w:r>
+      <w:r>
+        <w:rPr>
+          <w:rFonts w:eastAsiaTheme="minorEastAsia" w:hint="cs"/>
+          <w:rtl/>
+          <w:lang w:val="en-US"/>
+        </w:rPr>
+        <w:t xml:space="preserve"> (עבור </w:t>
+      </w:r>
+      <m:oMath>
+        <m:r>
+          <w:rPr>
+            <w:rFonts w:ascii="Cambria Math" w:eastAsiaTheme="minorEastAsia" w:hAnsi="Cambria Math"/>
+            <w:lang w:val="en-US"/>
+          </w:rPr>
+          <m:t>N=</m:t>
+        </m:r>
+        <m:r>
+          <w:rPr>
+            <w:rFonts w:ascii="Cambria Math" w:eastAsiaTheme="minorEastAsia" w:hAnsi="Cambria Math" w:hint="cs"/>
+            <w:lang w:val="en-US"/>
+          </w:rPr>
+          <m:t>1</m:t>
+        </m:r>
+      </m:oMath>
+      <w:r>
+        <w:rPr>
+          <w:rFonts w:eastAsiaTheme="minorEastAsia" w:hint="cs"/>
+          <w:rtl/>
+          <w:lang w:val="en-US"/>
+        </w:rPr>
+        <w:t xml:space="preserve"> התשובה 1 כמובן) הסבר: הפעם חושפים גם את השורה הראשונה והשנייה והעמודה האחרונה + אחת לפני האחרונה.</w:t>
+      </w:r>
+      <w:r>
+        <w:rPr>
+          <w:rFonts w:eastAsiaTheme="minorEastAsia"/>
+          <w:lang w:val="en-US"/>
+        </w:rPr>
+        <w:t xml:space="preserve"> </w:t>
+      </w:r>
+      <w:r>
+        <w:rPr>
+          <w:rFonts w:eastAsiaTheme="minorEastAsia" w:hint="cs"/>
+          <w:rtl/>
+          <w:lang w:val="en-US"/>
+        </w:rPr>
+        <w:t xml:space="preserve"> פרט לאיבר האחרון בעמודה האחת לפני האחרונה </w:t>
+      </w:r>
+      <w:r>
+        <w:rPr>
+          <w:rFonts w:eastAsiaTheme="minorEastAsia"/>
+          <w:rtl/>
+          <w:lang w:val="en-US"/>
+        </w:rPr>
+        <w:t>–</w:t>
+      </w:r>
+      <w:r>
+        <w:rPr>
+          <w:rFonts w:eastAsiaTheme="minorEastAsia" w:hint="cs"/>
+          <w:rtl/>
+          <w:lang w:val="en-US"/>
+        </w:rPr>
+        <w:t xml:space="preserve"> זאת מכיוון שצומת המטרה לא פותח. סה״כ </w:t>
+      </w:r>
+      <m:oMath>
+        <m:r>
+          <w:rPr>
+            <w:rFonts w:ascii="Cambria Math" w:eastAsiaTheme="minorEastAsia" w:hAnsi="Cambria Math" w:hint="cs"/>
+            <w:lang w:val="en-US"/>
+          </w:rPr>
+          <m:t>4</m:t>
+        </m:r>
+        <m:r>
+          <w:rPr>
+            <w:rFonts w:ascii="Cambria Math" w:eastAsiaTheme="minorEastAsia" w:hAnsi="Cambria Math"/>
+            <w:lang w:val="en-US"/>
+          </w:rPr>
+          <m:t>N-5</m:t>
+        </m:r>
+      </m:oMath>
+      <w:r>
+        <w:rPr>
+          <w:rFonts w:eastAsiaTheme="minorEastAsia" w:hint="cs"/>
+          <w:rtl/>
+          <w:lang w:val="en-US"/>
+        </w:rPr>
+        <w:t xml:space="preserve">. </w:t>
+      </w:r>
+    </w:p>
+    <w:p>
+      <w:pPr>
+        <w:bidi/>
+        <w:rPr>
+          <w:rFonts w:eastAsiaTheme="minorEastAsia"/>
+          <w:rtl/>
+          <w:lang w:val="en-US"/>
+        </w:rPr>
+      </w:pPr>
+      <w:r>
+        <w:rPr>
+          <w:rFonts w:eastAsiaTheme="minorEastAsia" w:hint="cs"/>
+          <w:rtl/>
+          <w:lang w:val="en-US"/>
+        </w:rPr>
+        <w:t>3.4</w:t>
+      </w:r>
+    </w:p>
+    <w:p>
+      <w:pPr>
+        <w:bidi/>
+        <w:rPr>
+          <w:rFonts w:eastAsiaTheme="minorEastAsia"/>
+          <w:rtl/>
+          <w:lang w:val="en-US"/>
+        </w:rPr>
+      </w:pPr>
+      <w:r>
+        <w:rPr>
+          <w:rFonts w:eastAsiaTheme="minorEastAsia" w:hint="cs"/>
+          <w:u w:val="single"/>
+          <w:rtl/>
+          <w:lang w:val="en-US"/>
+        </w:rPr>
+        <w:t xml:space="preserve">יפותחו + </w:t>
+      </w:r>
+      <w:r>
+        <w:rPr>
+          <w:rFonts w:eastAsiaTheme="minorEastAsia" w:hint="cs"/>
+          <w:u w:val="single"/>
+          <w:rtl/>
+          <w:lang w:val="en-US"/>
+        </w:rPr>
+        <w:t>ייווצר</w:t>
+      </w:r>
+      <w:r>
+        <w:rPr>
+          <w:rFonts w:eastAsiaTheme="minorEastAsia" w:hint="eastAsia"/>
+          <w:u w:val="single"/>
+          <w:rtl/>
+          <w:lang w:val="en-US"/>
+        </w:rPr>
+        <w:t>ו</w:t>
+      </w:r>
+      <w:r>
+        <w:rPr>
+          <w:rFonts w:eastAsiaTheme="minorEastAsia" w:hint="cs"/>
+          <w:u w:val="single"/>
+          <w:rtl/>
+          <w:lang w:val="en-US"/>
+        </w:rPr>
+        <w:t>:</w:t>
+      </w:r>
+      <w:r>
+        <w:rPr>
+          <w:rFonts w:eastAsiaTheme="minorEastAsia" w:hint="cs"/>
+          <w:rtl/>
+          <w:lang w:val="en-US"/>
+        </w:rPr>
+        <w:t xml:space="preserve">  </w:t>
+      </w:r>
+      <m:oMath>
+        <m:r>
+          <w:rPr>
+            <w:rFonts w:ascii="Cambria Math" w:eastAsiaTheme="minorEastAsia" w:hAnsi="Cambria Math"/>
+            <w:lang w:val="en-US"/>
+          </w:rPr>
+          <m:t>2N-2</m:t>
+        </m:r>
+      </m:oMath>
+      <w:r>
+        <w:rPr>
+          <w:rFonts w:eastAsiaTheme="minorEastAsia" w:hint="cs"/>
+          <w:rtl/>
+          <w:lang w:val="en-US"/>
+        </w:rPr>
+        <w:t xml:space="preserve"> הסבר: יפותחו בדיוק כמו מקודם, אך הפעם ב</w:t>
+      </w:r>
+      <w:r>
+        <w:rPr>
+          <w:rFonts w:eastAsiaTheme="minorEastAsia"/>
+          <w:lang w:val="en-US"/>
+        </w:rPr>
+        <w:t>Backtracking DFS</w:t>
+      </w:r>
+      <w:r>
+        <w:rPr>
+          <w:rFonts w:eastAsiaTheme="minorEastAsia" w:hint="cs"/>
+          <w:rtl/>
+          <w:lang w:val="en-US"/>
+        </w:rPr>
+        <w:t xml:space="preserve"> הצמתים נוצרים ביחד עם הפיתוח ולכן נקבל </w:t>
+      </w:r>
+      <w:r>
+        <w:rPr>
+          <w:rFonts w:eastAsiaTheme="minorEastAsia" w:hint="cs"/>
+          <w:rtl/>
+          <w:lang w:val="en-US"/>
+        </w:rPr>
+        <w:t>שכמות הצמתים שנוצרו היא</w:t>
+      </w:r>
+      <w:r>
+        <w:rPr>
+          <w:rFonts w:eastAsiaTheme="minorEastAsia" w:hint="cs"/>
+          <w:rtl/>
+          <w:lang w:val="en-US"/>
+        </w:rPr>
+        <w:t xml:space="preserve"> גם</w:t>
+      </w:r>
+      <w:r>
+        <w:rPr>
+          <w:rFonts w:eastAsiaTheme="minorEastAsia" w:hint="cs"/>
+          <w:rtl/>
+          <w:lang w:val="en-US"/>
+        </w:rPr>
+        <w:t xml:space="preserve"> </w:t>
+      </w:r>
+      <w:r>
+        <w:rPr>
+          <w:rFonts w:eastAsiaTheme="minorEastAsia"/>
+          <w:lang w:val="en-US"/>
+        </w:rPr>
+        <w:t xml:space="preserve"> </w:t>
+      </w:r>
+      <m:oMath>
+        <m:r>
+          <w:rPr>
+            <w:rFonts w:ascii="Cambria Math" w:eastAsiaTheme="minorEastAsia" w:hAnsi="Cambria Math"/>
+            <w:lang w:val="en-US"/>
+          </w:rPr>
+          <m:t>2N-2</m:t>
+        </m:r>
+      </m:oMath>
+      <w:r>
+        <w:rPr>
+          <w:rFonts w:eastAsiaTheme="minorEastAsia" w:hint="cs"/>
+          <w:rtl/>
+          <w:lang w:val="en-US"/>
+        </w:rPr>
+        <w:t>.</w:t>
+      </w:r>
+    </w:p>
+    <w:p>
+      <w:pPr>
+        <w:bidi/>
+        <w:rPr>
+          <w:rFonts w:eastAsiaTheme="minorEastAsia"/>
+          <w:rtl/>
+          <w:lang w:val="en-US"/>
+        </w:rPr>
+      </w:pPr>
+    </w:p>
+    <w:p>
+      <w:pPr>
+        <w:pStyle w:val="Heading2"/>
+        <w:bidi/>
+        <w:rPr>
+          <w:rFonts w:eastAsiaTheme="minorEastAsia"/>
+          <w:rtl/>
+          <w:lang w:val="en-US"/>
+        </w:rPr>
+      </w:pPr>
+      <w:r>
+        <w:rPr>
+          <w:rFonts w:eastAsiaTheme="minorEastAsia" w:hint="cs"/>
+          <w:rtl/>
+          <w:lang w:val="en-US"/>
+        </w:rPr>
+        <w:t>שאלה 4</w:t>
+      </w:r>
+    </w:p>
+    <w:p>
+      <w:pPr>
+        <w:bidi/>
+        <w:rPr>
+          <w:rtl/>
+          <w:lang w:val="en-US"/>
+        </w:rPr>
+      </w:pPr>
+      <w:r>
+        <w:rPr>
+          <w:rFonts w:hint="cs"/>
+          <w:rtl/>
+          <w:lang w:val="en-US"/>
+        </w:rPr>
+        <w:t>4.1</w:t>
+      </w:r>
+    </w:p>
+    <w:p>
+      <w:pPr>
+        <w:bidi/>
+        <w:rPr>
+          <w:rFonts w:eastAsiaTheme="minorEastAsia"/>
+          <w:rtl/>
+          <w:lang w:val="en-US"/>
+        </w:rPr>
+      </w:pPr>
+      <w:r>
+        <w:rPr>
+          <w:lang w:val="en-US"/>
+        </w:rPr>
+        <w:t>a.</w:t>
+      </w:r>
+      <w:r>
+        <w:rPr>
+          <w:rFonts w:hint="cs"/>
+          <w:rtl/>
+          <w:lang w:val="en-US"/>
+        </w:rPr>
+        <w:t xml:space="preserve"> </w:t>
+      </w:r>
+      <w:r>
+        <w:rPr>
+          <w:rtl/>
+          <w:lang w:val="en-US"/>
+        </w:rPr>
+        <w:br/>
+      </w:r>
+      <w:r>
+        <w:rPr>
+          <w:rFonts w:hint="cs"/>
+          <w:rtl/>
+          <w:lang w:val="en-US"/>
+        </w:rPr>
+        <w:t>כן, נוכיח: (בהנחה שמקדם הסיעוף הוא סופי)</w:t>
+      </w:r>
+      <w:r>
+        <w:rPr>
+          <w:rtl/>
+          <w:lang w:val="en-US"/>
+        </w:rPr>
+        <w:br/>
+      </w:r>
+      <w:r>
+        <w:rPr>
+          <w:rFonts w:hint="cs"/>
+          <w:rtl/>
+          <w:lang w:val="en-US"/>
+        </w:rPr>
+        <w:t xml:space="preserve">נניח שקיים פתרון כלשהו ונסמן את </w:t>
+      </w:r>
+      <w:r>
+        <w:rPr>
+          <w:rFonts w:hint="cs"/>
+          <w:rtl/>
+          <w:lang w:val="en-US"/>
+        </w:rPr>
+        <w:t>אורכו</w:t>
+      </w:r>
+      <w:r>
+        <w:rPr>
+          <w:rFonts w:hint="cs"/>
+          <w:rtl/>
+          <w:lang w:val="en-US"/>
+        </w:rPr>
+        <w:t xml:space="preserve"> ב </w:t>
+      </w:r>
+      <w:r>
+        <w:rPr>
+          <w:rtl/>
+          <w:lang w:val="en-US"/>
+        </w:rPr>
+        <w:t>–</w:t>
+      </w:r>
+      <m:oMath>
+        <m:r>
+          <w:rPr>
+            <w:rFonts w:ascii="Cambria Math" w:hAnsi="Cambria Math"/>
+            <w:lang w:val="en-US"/>
+          </w:rPr>
+          <m:t>d</m:t>
+        </m:r>
+      </m:oMath>
+      <w:r>
+        <w:rPr>
+          <w:rFonts w:eastAsiaTheme="minorEastAsia" w:hint="cs"/>
+          <w:rtl/>
+          <w:lang w:val="en-US"/>
+        </w:rPr>
+        <w:t>. נתבונן</w:t>
+      </w:r>
+      <w:r>
+        <w:rPr>
+          <w:rFonts w:eastAsiaTheme="minorEastAsia" w:hint="cs"/>
+          <w:rtl/>
+          <w:lang w:val="en-US"/>
+        </w:rPr>
+        <w:t xml:space="preserve"> </w:t>
+      </w:r>
+      <w:r>
+        <w:rPr>
+          <w:rFonts w:eastAsiaTheme="minorEastAsia" w:hint="cs"/>
+          <w:rtl/>
+          <w:lang w:val="en-US"/>
+        </w:rPr>
+        <w:t>ב</w:t>
+      </w:r>
+      <w:r>
+        <w:rPr>
+          <w:rFonts w:eastAsiaTheme="minorEastAsia" w:hint="cs"/>
+          <w:rtl/>
+          <w:lang w:val="en-US"/>
+        </w:rPr>
+        <w:t>ריצת</w:t>
+      </w:r>
+      <w:r>
+        <w:rPr>
+          <w:rFonts w:eastAsiaTheme="minorEastAsia" w:hint="cs"/>
+          <w:rtl/>
+          <w:lang w:val="en-US"/>
+        </w:rPr>
+        <w:t xml:space="preserve"> </w:t>
+      </w:r>
+      <w:r>
+        <w:rPr>
+          <w:rFonts w:eastAsiaTheme="minorEastAsia"/>
+          <w:lang w:val="en-US"/>
+        </w:rPr>
+        <w:t xml:space="preserve"> DFS-L</w:t>
+      </w:r>
+      <w:r>
+        <w:rPr>
+          <w:rFonts w:eastAsiaTheme="minorEastAsia" w:hint="cs"/>
+          <w:rtl/>
+          <w:lang w:val="en-US"/>
+        </w:rPr>
+        <w:t xml:space="preserve"> בעומק </w:t>
+      </w:r>
+      <w:r>
+        <w:rPr>
+          <w:rFonts w:eastAsiaTheme="minorEastAsia"/>
+          <w:lang w:val="en-US"/>
+        </w:rPr>
+        <w:t>d</w:t>
+      </w:r>
+      <w:r>
+        <w:rPr>
+          <w:rFonts w:eastAsiaTheme="minorEastAsia" w:hint="cs"/>
+          <w:rtl/>
+          <w:lang w:val="en-US"/>
+        </w:rPr>
+        <w:t>.</w:t>
+      </w:r>
+    </w:p>
+    <w:p>
+      <w:pPr>
+        <w:bidi/>
+        <w:rPr>
+          <w:rFonts w:eastAsiaTheme="minorEastAsia"/>
+          <w:rtl/>
+          <w:lang w:val="en-US"/>
+        </w:rPr>
+      </w:pPr>
+      <w:r>
+        <w:rPr>
+          <w:rFonts w:eastAsiaTheme="minorEastAsia" w:hint="cs"/>
+          <w:rtl/>
+          <w:lang w:val="en-US"/>
+        </w:rPr>
+        <w:t xml:space="preserve">בריצה זו, </w:t>
+      </w:r>
+      <w:r>
+        <w:rPr>
+          <w:rFonts w:eastAsiaTheme="minorEastAsia"/>
+          <w:lang w:val="en-US"/>
+        </w:rPr>
+        <w:t>DFS</w:t>
+      </w:r>
+      <w:r>
+        <w:rPr>
+          <w:rFonts w:eastAsiaTheme="minorEastAsia" w:hint="cs"/>
+          <w:rtl/>
+          <w:lang w:val="en-US"/>
+        </w:rPr>
+        <w:t xml:space="preserve"> יחשוף את כל המסלולים בגרף ממצב התחלה בעומק </w:t>
+      </w:r>
+      <w:r>
+        <w:rPr>
+          <w:rFonts w:eastAsiaTheme="minorEastAsia"/>
+          <w:lang w:val="en-US"/>
+        </w:rPr>
+        <w:t>d</w:t>
+      </w:r>
+      <w:r>
+        <w:rPr>
+          <w:rFonts w:eastAsiaTheme="minorEastAsia" w:hint="cs"/>
+          <w:rtl/>
+          <w:lang w:val="en-US"/>
+        </w:rPr>
+        <w:t xml:space="preserve"> לצומת כלשהו. </w:t>
+      </w:r>
+      <w:r>
+        <w:rPr>
+          <w:rFonts w:eastAsiaTheme="minorEastAsia"/>
+          <w:rtl/>
+          <w:lang w:val="en-US"/>
+        </w:rPr>
+        <w:br/>
+      </w:r>
+      <w:r>
+        <w:rPr>
+          <w:rFonts w:eastAsiaTheme="minorEastAsia" w:hint="cs"/>
+          <w:rtl/>
+          <w:lang w:val="en-US"/>
+        </w:rPr>
+        <w:t xml:space="preserve">מהנחה, קיים מסלול בעומק </w:t>
+      </w:r>
+      <w:r>
+        <w:rPr>
+          <w:rFonts w:eastAsiaTheme="minorEastAsia"/>
+          <w:lang w:val="en-US"/>
+        </w:rPr>
+        <w:t>d</w:t>
+      </w:r>
+      <w:r>
+        <w:rPr>
+          <w:rFonts w:eastAsiaTheme="minorEastAsia" w:hint="cs"/>
+          <w:rtl/>
+          <w:lang w:val="en-US"/>
+        </w:rPr>
+        <w:t xml:space="preserve"> מצומת ההתחלה לצומת הפתרון ולכן נמצא את מסלול זה ונחזיר את התשובה בריצה זו.</w:t>
+      </w:r>
+    </w:p>
+    <w:p>
+      <w:pPr>
+        <w:bidi/>
+        <w:rPr>
+          <w:rFonts w:eastAsiaTheme="minorEastAsia"/>
+          <w:rtl/>
+          <w:lang w:val="en-US"/>
+        </w:rPr>
+      </w:pPr>
+      <w:r>
+        <w:rPr>
+          <w:rFonts w:eastAsiaTheme="minorEastAsia"/>
+          <w:lang w:val="en-US"/>
+        </w:rPr>
+        <w:t>b.</w:t>
+      </w:r>
+    </w:p>
+    <w:p>
+      <w:pPr>
+        <w:bidi/>
+        <w:rPr>
+          <w:rFonts w:eastAsiaTheme="minorEastAsia"/>
+          <w:rtl/>
+          <w:lang w:val="en-US"/>
+        </w:rPr>
+      </w:pPr>
+      <w:r>
+        <w:rPr>
+          <w:rFonts w:eastAsiaTheme="minorEastAsia" w:hint="cs"/>
+          <w:highlight w:val="red"/>
+          <w:rtl/>
+          <w:lang w:val="en-US"/>
+        </w:rPr>
+        <w:t>לא ברור, צריך להבין מה הם רוצים</w:t>
+      </w:r>
+    </w:p>
+    <w:p>
+      <w:pPr>
+        <w:bidi/>
+        <w:rPr>
+          <w:rFonts w:eastAsiaTheme="minorEastAsia"/>
+          <w:rtl/>
+          <w:lang w:val="en-US"/>
+        </w:rPr>
+      </w:pPr>
+      <w:r>
+        <w:rPr>
+          <w:rFonts w:eastAsiaTheme="minorEastAsia" w:hint="cs"/>
+          <w:rtl/>
+          <w:lang w:val="en-US"/>
+        </w:rPr>
+        <w:t>כן, נוכיח:</w:t>
+      </w:r>
+      <w:r>
+        <w:rPr>
+          <w:rFonts w:eastAsiaTheme="minorEastAsia"/>
+          <w:rtl/>
+          <w:lang w:val="en-US"/>
+        </w:rPr>
+        <w:br/>
+      </w:r>
+      <w:r>
+        <w:rPr>
+          <w:rFonts w:eastAsiaTheme="minorEastAsia" w:hint="cs"/>
+          <w:rtl/>
+          <w:lang w:val="en-US"/>
+        </w:rPr>
+        <w:t>נניח כי עלות כל פעולה היא 1, ונניח שקיים פתרון</w:t>
+      </w:r>
+      <w:r>
+        <w:rPr>
+          <w:rFonts w:eastAsiaTheme="minorEastAsia" w:hint="cs"/>
+          <w:rtl/>
+          <w:lang w:val="en-US"/>
+        </w:rPr>
+        <w:t xml:space="preserve"> ובנוסף נסמן </w:t>
+      </w:r>
+      <w:r>
+        <w:rPr>
+          <w:rFonts w:eastAsiaTheme="minorEastAsia" w:hint="cs"/>
+          <w:rtl/>
+          <w:lang w:val="en-US"/>
+        </w:rPr>
+        <w:t>את עומקו</w:t>
+      </w:r>
+      <w:r>
+        <w:rPr>
+          <w:rFonts w:eastAsiaTheme="minorEastAsia" w:hint="cs"/>
+          <w:rtl/>
+          <w:lang w:val="en-US"/>
+        </w:rPr>
+        <w:t xml:space="preserve"> של הפתרון האופטימלי</w:t>
+      </w:r>
+      <w:r>
+        <w:rPr>
+          <w:rFonts w:eastAsiaTheme="minorEastAsia" w:hint="cs"/>
+          <w:rtl/>
+          <w:lang w:val="en-US"/>
+        </w:rPr>
+        <w:t xml:space="preserve"> ב-</w:t>
+      </w:r>
+      <m:oMath>
+        <m:sSup>
+          <m:sSupPr>
+            <m:ctrlPr>
+              <w:rPr>
+                <w:rFonts w:ascii="Cambria Math" w:eastAsiaTheme="minorEastAsia" w:hAnsi="Cambria Math"/>
+                <w:i/>
+                <w:lang w:val="en-US"/>
+              </w:rPr>
+            </m:ctrlPr>
+          </m:sSupPr>
+          <m:e>
+            <m:r>
+              <w:rPr>
+                <w:rFonts w:ascii="Cambria Math" w:eastAsiaTheme="minorEastAsia" w:hAnsi="Cambria Math"/>
+                <w:lang w:val="en-US"/>
+              </w:rPr>
+              <m:t>d</m:t>
+            </m:r>
+          </m:e>
+          <m:sup>
+            <m:r>
+              <w:rPr>
+                <w:rFonts w:ascii="Cambria Math" w:eastAsiaTheme="minorEastAsia" w:hAnsi="Cambria Math"/>
+                <w:lang w:val="en-US"/>
+              </w:rPr>
+              <m:t>*</m:t>
+            </m:r>
+          </m:sup>
+        </m:sSup>
+      </m:oMath>
+      <w:r>
+        <w:rPr>
+          <w:rFonts w:eastAsiaTheme="minorEastAsia" w:hint="cs"/>
+          <w:rtl/>
+          <w:lang w:val="en-US"/>
+        </w:rPr>
+        <w:t>.</w:t>
+      </w:r>
+      <w:r>
+        <w:rPr>
+          <w:rFonts w:eastAsiaTheme="minorEastAsia"/>
+          <w:rtl/>
+          <w:lang w:val="en-US"/>
+        </w:rPr>
+        <w:br/>
+      </w:r>
+      <w:r>
+        <w:rPr>
+          <w:rFonts w:eastAsiaTheme="minorEastAsia" w:hint="cs"/>
+          <w:rtl/>
+          <w:lang w:val="en-US"/>
+        </w:rPr>
+        <w:t>נניח בשלילה שהאלגוריתם לא קביל,</w:t>
+      </w:r>
+      <w:r>
+        <w:rPr>
+          <w:rFonts w:eastAsiaTheme="minorEastAsia"/>
+          <w:rtl/>
+          <w:lang w:val="en-US"/>
+        </w:rPr>
+        <w:br/>
+      </w:r>
+      <w:r>
+        <w:rPr>
+          <w:rFonts w:eastAsiaTheme="minorEastAsia" w:hint="cs"/>
+          <w:rtl/>
+          <w:lang w:val="en-US"/>
+        </w:rPr>
+        <w:t xml:space="preserve">הוכחנו בסעיף הקודם שהאלגוריתם שלם, לפיכך האלגוריתם יחזיר פתרון בעומק </w:t>
+      </w:r>
+      <m:oMath>
+        <m:r>
+          <w:rPr>
+            <w:rFonts w:ascii="Cambria Math" w:eastAsiaTheme="minorEastAsia" w:hAnsi="Cambria Math"/>
+            <w:lang w:val="en-US"/>
+          </w:rPr>
+          <m:t>d</m:t>
+        </m:r>
+      </m:oMath>
+      <w:r>
+        <w:rPr>
+          <w:rFonts w:eastAsiaTheme="minorEastAsia" w:hint="cs"/>
+          <w:rtl/>
+          <w:lang w:val="en-US"/>
+        </w:rPr>
+        <w:t>.</w:t>
+      </w:r>
+      <w:r>
+        <w:rPr>
+          <w:rFonts w:eastAsiaTheme="minorEastAsia"/>
+          <w:rtl/>
+          <w:lang w:val="en-US"/>
+        </w:rPr>
+        <w:br/>
+      </w:r>
+      <w:r>
+        <w:rPr>
+          <w:rFonts w:eastAsiaTheme="minorEastAsia" w:hint="cs"/>
+          <w:rtl/>
+          <w:lang w:val="en-US"/>
+        </w:rPr>
+        <w:t xml:space="preserve">נתבונן בריצה של </w:t>
+      </w:r>
+      <m:oMath>
+        <m:r>
+          <w:rPr>
+            <w:rFonts w:ascii="Cambria Math" w:eastAsiaTheme="minorEastAsia" w:hAnsi="Cambria Math"/>
+            <w:lang w:val="en-US"/>
+          </w:rPr>
+          <m:t>DFS-L</m:t>
+        </m:r>
+      </m:oMath>
+      <w:r>
+        <w:rPr>
+          <w:rFonts w:eastAsiaTheme="minorEastAsia" w:hint="cs"/>
+          <w:rtl/>
+          <w:lang w:val="en-US"/>
+        </w:rPr>
+        <w:t xml:space="preserve"> עבור </w:t>
+      </w:r>
+      <m:oMath>
+        <m:r>
+          <w:rPr>
+            <w:rFonts w:ascii="Cambria Math" w:eastAsiaTheme="minorEastAsia" w:hAnsi="Cambria Math"/>
+            <w:lang w:val="en-US"/>
+          </w:rPr>
+          <m:t>L=</m:t>
+        </m:r>
+        <m:sSup>
+          <m:sSupPr>
+            <m:ctrlPr>
+              <w:rPr>
+                <w:rFonts w:ascii="Cambria Math" w:eastAsiaTheme="minorEastAsia" w:hAnsi="Cambria Math"/>
+                <w:i/>
+                <w:lang w:val="en-US"/>
+              </w:rPr>
+            </m:ctrlPr>
+          </m:sSupPr>
+          <m:e>
+            <m:r>
+              <w:rPr>
+                <w:rFonts w:ascii="Cambria Math" w:eastAsiaTheme="minorEastAsia" w:hAnsi="Cambria Math"/>
+                <w:lang w:val="en-US"/>
+              </w:rPr>
+              <m:t>d</m:t>
+            </m:r>
+          </m:e>
+          <m:sup>
+            <m:r>
+              <w:rPr>
+                <w:rFonts w:ascii="Cambria Math" w:eastAsiaTheme="minorEastAsia" w:hAnsi="Cambria Math"/>
+                <w:lang w:val="en-US"/>
+              </w:rPr>
+              <m:t>*</m:t>
+            </m:r>
+          </m:sup>
+        </m:sSup>
+      </m:oMath>
+      <w:r>
+        <w:rPr>
+          <w:rFonts w:eastAsiaTheme="minorEastAsia" w:hint="cs"/>
+          <w:rtl/>
+          <w:lang w:val="en-US"/>
+        </w:rPr>
+        <w:t xml:space="preserve">, </w:t>
+      </w:r>
+    </w:p>
+    <w:p>
+      <w:pPr>
+        <w:bidi/>
+        <w:rPr>
+          <w:rFonts w:eastAsiaTheme="minorEastAsia" w:hint="cs"/>
+          <w:i/>
+          <w:rtl/>
+          <w:lang w:val="en-US"/>
+        </w:rPr>
+      </w:pPr>
+      <w:r>
+        <w:rPr>
+          <w:rFonts w:eastAsiaTheme="minorEastAsia" w:hint="cs"/>
+          <w:rtl/>
+          <w:lang w:val="en-US"/>
+        </w:rPr>
+        <w:t>מהנחת השלילה, האלגוריתם לא ימצא אף מסלול מצומת התחלה לצומת יעד מאחר ו</w:t>
+      </w:r>
+      <m:oMath>
+        <m:r>
+          <w:rPr>
+            <w:rFonts w:ascii="Cambria Math" w:eastAsiaTheme="minorEastAsia" w:hAnsi="Cambria Math"/>
+            <w:lang w:val="en-US"/>
+          </w:rPr>
+          <m:t>d&gt;</m:t>
+        </m:r>
+        <m:sSup>
+          <m:sSupPr>
+            <m:ctrlPr>
+              <w:rPr>
+                <w:rFonts w:ascii="Cambria Math" w:eastAsiaTheme="minorEastAsia" w:hAnsi="Cambria Math"/>
+                <w:i/>
+                <w:lang w:val="en-US"/>
+              </w:rPr>
+            </m:ctrlPr>
+          </m:sSupPr>
+          <m:e>
+            <m:r>
+              <w:rPr>
+                <w:rFonts w:ascii="Cambria Math" w:eastAsiaTheme="minorEastAsia" w:hAnsi="Cambria Math"/>
+                <w:lang w:val="en-US"/>
+              </w:rPr>
+              <m:t>d</m:t>
+            </m:r>
+          </m:e>
+          <m:sup>
+            <m:r>
+              <w:rPr>
+                <w:rFonts w:ascii="Cambria Math" w:eastAsiaTheme="minorEastAsia" w:hAnsi="Cambria Math"/>
+                <w:lang w:val="en-US"/>
+              </w:rPr>
+              <m:t>*</m:t>
+            </m:r>
+          </m:sup>
+        </m:sSup>
+      </m:oMath>
+      <w:r>
+        <w:rPr>
+          <w:rFonts w:eastAsiaTheme="minorEastAsia" w:hint="cs"/>
+          <w:rtl/>
+          <w:lang w:val="en-US"/>
+        </w:rPr>
+        <w:t>.</w:t>
+      </w:r>
+    </w:p>
+    <w:p>
+      <w:pPr>
+        <w:bidi/>
+        <w:rPr>
+          <w:rFonts w:eastAsiaTheme="minorEastAsia" w:hint="cs"/>
+          <w:rtl/>
+          <w:lang w:val="en-US"/>
+        </w:rPr>
+      </w:pPr>
+      <w:r>
+        <w:rPr>
+          <w:rFonts w:eastAsiaTheme="minorEastAsia" w:hint="cs"/>
+          <w:rtl/>
+          <w:lang w:val="en-US"/>
+        </w:rPr>
+        <w:t xml:space="preserve">אולם, כן קיים מסלול מצומת ההתחלה לצומת מטרה בעומק </w:t>
+      </w:r>
+      <m:oMath>
+        <m:sSup>
+          <m:sSupPr>
+            <m:ctrlPr>
+              <w:rPr>
+                <w:rFonts w:ascii="Cambria Math" w:eastAsiaTheme="minorEastAsia" w:hAnsi="Cambria Math"/>
+                <w:i/>
+                <w:lang w:val="en-US"/>
+              </w:rPr>
+            </m:ctrlPr>
+          </m:sSupPr>
+          <m:e>
+            <m:r>
+              <w:rPr>
+                <w:rFonts w:ascii="Cambria Math" w:eastAsiaTheme="minorEastAsia" w:hAnsi="Cambria Math"/>
+                <w:lang w:val="en-US"/>
+              </w:rPr>
+              <m:t>d</m:t>
+            </m:r>
+          </m:e>
+          <m:sup>
+            <m:r>
+              <w:rPr>
+                <w:rFonts w:ascii="Cambria Math" w:eastAsiaTheme="minorEastAsia" w:hAnsi="Cambria Math" w:hint="cs"/>
+                <w:lang w:val="en-US"/>
+              </w:rPr>
+              <m:t>*</m:t>
+            </m:r>
+          </m:sup>
+        </m:sSup>
+        <m:r>
+          <w:rPr>
+            <w:rFonts w:ascii="Cambria Math" w:eastAsiaTheme="minorEastAsia" w:hAnsi="Cambria Math"/>
+            <w:lang w:val="en-US"/>
+          </w:rPr>
+          <m:t xml:space="preserve"> </m:t>
+        </m:r>
+      </m:oMath>
+      <w:r>
+        <w:rPr>
+          <w:rFonts w:eastAsiaTheme="minorEastAsia"/>
+          <w:lang w:val="en-US"/>
+        </w:rPr>
+        <w:t xml:space="preserve"> </w:t>
+      </w:r>
+      <w:r>
+        <w:rPr>
+          <w:rFonts w:eastAsiaTheme="minorEastAsia" w:hint="cs"/>
+          <w:rtl/>
+          <w:lang w:val="en-US"/>
+        </w:rPr>
+        <w:t>וזו סתירה ל</w:t>
+      </w:r>
+      <w:r>
+        <w:rPr>
+          <w:rFonts w:eastAsiaTheme="minorEastAsia" w:hint="cs"/>
+          <w:rtl/>
+          <w:lang w:val="en-US"/>
+        </w:rPr>
+        <w:t xml:space="preserve">הגדרת </w:t>
+      </w:r>
+      <m:oMath>
+        <m:r>
+          <w:rPr>
+            <w:rFonts w:ascii="Cambria Math" w:eastAsiaTheme="minorEastAsia" w:hAnsi="Cambria Math"/>
+            <w:lang w:val="en-US"/>
+          </w:rPr>
+          <m:t>DFS-L</m:t>
+        </m:r>
+      </m:oMath>
+      <w:r>
+        <w:rPr>
+          <w:rFonts w:eastAsiaTheme="minorEastAsia" w:hint="cs"/>
+          <w:rtl/>
+          <w:lang w:val="en-US"/>
+        </w:rPr>
+        <w:t xml:space="preserve"> מכיוון שהוא עובר על כל המסלולים בעומק </w:t>
+      </w:r>
+      <m:oMath>
+        <m:r>
+          <w:rPr>
+            <w:rFonts w:ascii="Cambria Math" w:eastAsiaTheme="minorEastAsia" w:hAnsi="Cambria Math"/>
+            <w:lang w:val="en-US"/>
+          </w:rPr>
+          <m:t>L</m:t>
+        </m:r>
+      </m:oMath>
+      <w:r>
+        <w:rPr>
+          <w:rFonts w:eastAsiaTheme="minorEastAsia" w:hint="cs"/>
+          <w:rtl/>
+          <w:lang w:val="en-US"/>
+        </w:rPr>
+        <w:t xml:space="preserve">. </w:t>
+      </w:r>
+    </w:p>
+    <w:p>
+      <w:pPr>
+        <w:jc w:val="right"/>
+        <w:rPr>
+          <w:rFonts w:eastAsiaTheme="minorEastAsia"/>
+          <w:rtl/>
+          <w:lang w:val="en-US"/>
+        </w:rPr>
+      </w:pPr>
+      <w:r>
+        <w:rPr>
+          <w:rFonts w:eastAsiaTheme="minorEastAsia"/>
+          <w:lang w:val="en-US"/>
+        </w:rPr>
+        <w:t>c.</w:t>
+      </w:r>
+    </w:p>
+    <w:p>
+      <w:pPr>
+        <w:jc w:val="right"/>
+        <w:rPr>
+          <w:rFonts w:eastAsiaTheme="minorEastAsia"/>
+          <w:rtl/>
+          <w:lang w:val="en-US"/>
+        </w:rPr>
+      </w:pPr>
+      <w:r>
+        <w:rPr>
+          <w:rFonts w:eastAsiaTheme="minorEastAsia" w:hint="cs"/>
+          <w:highlight w:val="red"/>
+          <w:rtl/>
+          <w:lang w:val="en-US"/>
+        </w:rPr>
+        <w:t>כנ״ל</w:t>
+      </w:r>
+    </w:p>
+    <w:p>
+      <w:pPr>
+        <w:jc w:val="right"/>
+        <w:rPr>
+          <w:rFonts w:eastAsiaTheme="minorEastAsia"/>
+          <w:rtl/>
+          <w:lang w:val="en-US"/>
+        </w:rPr>
+      </w:pPr>
+    </w:p>
+    <w:p>
+      <w:pPr>
+        <w:jc w:val="right"/>
+        <w:rPr>
+          <w:rFonts w:eastAsiaTheme="minorEastAsia"/>
+          <w:rtl/>
+          <w:lang w:val="en-US"/>
+        </w:rPr>
+      </w:pPr>
+      <w:r>
+        <w:rPr>
+          <w:rFonts w:eastAsiaTheme="minorEastAsia" w:hint="cs"/>
+          <w:rtl/>
+          <w:lang w:val="en-US"/>
+        </w:rPr>
+        <w:lastRenderedPageBreak/>
+        <w:t>4.2</w:t>
+      </w:r>
+    </w:p>
+    <w:p>
+      <w:pPr>
+        <w:jc w:val="right"/>
+        <w:rPr>
+          <w:rFonts w:eastAsiaTheme="minorEastAsia"/>
+          <w:lang w:val="en-US"/>
+        </w:rPr>
+      </w:pPr>
+      <w:r>
+        <w:rPr>
+          <w:rFonts w:eastAsiaTheme="minorEastAsia" w:hint="cs"/>
+          <w:rtl/>
+          <w:lang w:val="en-US"/>
+        </w:rPr>
+        <w:t>נתבונן בדוגמא הבאה:</w:t>
+      </w:r>
+      <w:r>
+        <w:rPr>
+          <w:rFonts w:eastAsiaTheme="minorEastAsia"/>
+          <w:lang w:val="en-US"/>
+        </w:rPr>
+        <w:t xml:space="preserve"> a. </w:t>
+      </w:r>
+    </w:p>
+    <w:p>
+      <w:pPr>
+        <w:jc w:val="right"/>
+        <w:rPr>
+          <w:rFonts w:eastAsiaTheme="minorEastAsia"/>
+          <w:rtl/>
+          <w:lang w:val="en-US"/>
+        </w:rPr>
+      </w:pPr>
+      <w:r>
+        <w:rPr>
+          <w:rFonts w:eastAsiaTheme="minorEastAsia"/>
+          <w:lang w:val="en-US"/>
+        </w:rPr>
+        <w:drawing>
+          <wp:inline distT="0" distB="0" distL="0" distR="0" wp14:anchorId="36978B77" wp14:editId="26381882">
+            <wp:extent cx="2277173" cy="1049634"/>
+            <wp:effectExtent l="0" t="0" r="0" b="5080"/>
+            <wp:docPr id="772363062" name="Picture 1"/>
+            <wp:cNvGraphicFramePr>
+              <a:graphicFrameLocks xmlns:a="http://schemas.openxmlformats.org/drawingml/2006/main" noChangeAspect="1"/>
+            </wp:cNvGraphicFramePr>
+            <a:graphic xmlns:a="http://schemas.openxmlformats.org/drawingml/2006/main">
+              <a:graphicData uri="http://schemas.openxmlformats.org/drawingml/2006/picture">
+                <pic:pic xmlns:pic="http://schemas.openxmlformats.org/drawingml/2006/picture">
+                  <pic:nvPicPr>
+                    <pic:cNvPr id="772363062" name=""/>
+                    <pic:cNvPicPr/>
+                  </pic:nvPicPr>
+                  <pic:blipFill>
+                    <a:blip r:embed="rId6"/>
+                    <a:stretch>
+                      <a:fillRect/>
+                    </a:stretch>
+                  </pic:blipFill>
+                  <pic:spPr>
+                    <a:xfrm>
+                      <a:off x="0" y="0"/>
+                      <a:ext cx="2303997" cy="1061998"/>
+                    </a:xfrm>
+                    <a:prstGeom prst="rect">
+                      <a:avLst/>
+                    </a:prstGeom>
+                  </pic:spPr>
+                </pic:pic>
+              </a:graphicData>
+            </a:graphic>
+          </wp:inline>
+        </w:drawing>
+      </w:r>
+    </w:p>
+    <w:p>
+      <w:pPr>
+        <w:bidi/>
+        <w:rPr>
+          <w:rFonts w:eastAsiaTheme="minorEastAsia"/>
+          <w:rtl/>
+          <w:lang w:val="en-US"/>
+        </w:rPr>
+      </w:pPr>
+      <w:r>
+        <w:rPr>
+          <w:rFonts w:eastAsiaTheme="minorEastAsia" w:hint="cs"/>
+          <w:rtl/>
+          <w:lang w:val="en-US"/>
+        </w:rPr>
+        <w:t xml:space="preserve">נניח בדוגמא הנ״ל כי </w:t>
+      </w:r>
+      <w:r>
+        <w:rPr>
+          <w:rFonts w:eastAsiaTheme="minorEastAsia"/>
+          <w:lang w:val="en-US"/>
+        </w:rPr>
+        <w:t>DFS</w:t>
+      </w:r>
+      <w:r>
+        <w:rPr>
+          <w:rFonts w:eastAsiaTheme="minorEastAsia" w:hint="cs"/>
+          <w:rtl/>
+          <w:lang w:val="en-US"/>
+        </w:rPr>
+        <w:t xml:space="preserve"> </w:t>
+      </w:r>
+      <w:proofErr w:type="spellStart"/>
+      <w:r>
+        <w:rPr>
+          <w:rFonts w:eastAsiaTheme="minorEastAsia" w:hint="cs"/>
+          <w:rtl/>
+          <w:lang w:val="en-US"/>
+        </w:rPr>
+        <w:t>יתעדף</w:t>
+      </w:r>
+      <w:proofErr w:type="spellEnd"/>
+      <w:r>
+        <w:rPr>
+          <w:rFonts w:eastAsiaTheme="minorEastAsia" w:hint="cs"/>
+          <w:rtl/>
+          <w:lang w:val="en-US"/>
+        </w:rPr>
+        <w:t xml:space="preserve"> פנייה ימינה על פני פנייה למטה.</w:t>
+      </w:r>
+      <w:r>
+        <w:rPr>
+          <w:rFonts w:eastAsiaTheme="minorEastAsia"/>
+          <w:rtl/>
+          <w:lang w:val="en-US"/>
+        </w:rPr>
+        <w:br/>
+      </w:r>
+      <w:r>
+        <w:rPr>
+          <w:rFonts w:eastAsiaTheme="minorEastAsia" w:hint="cs"/>
+          <w:rtl/>
+          <w:lang w:val="en-US"/>
+        </w:rPr>
+        <w:t xml:space="preserve">במקרה זה, </w:t>
+      </w:r>
+      <w:r>
+        <w:rPr>
+          <w:rFonts w:eastAsiaTheme="minorEastAsia"/>
+          <w:lang w:val="en-US"/>
+        </w:rPr>
+        <w:t>ID-DFS</w:t>
+      </w:r>
+      <w:r>
+        <w:rPr>
+          <w:rFonts w:eastAsiaTheme="minorEastAsia" w:hint="cs"/>
+          <w:rtl/>
+          <w:lang w:val="en-US"/>
+        </w:rPr>
+        <w:t xml:space="preserve"> יחזור אחרי פיתוח</w:t>
+      </w:r>
+      <w:r>
+        <w:rPr>
+          <w:rFonts w:eastAsiaTheme="minorEastAsia"/>
+          <w:lang w:val="en-US"/>
+        </w:rPr>
+        <w:t xml:space="preserve"> </w:t>
+      </w:r>
+      <w:r>
+        <w:rPr>
+          <w:rFonts w:eastAsiaTheme="minorEastAsia" w:hint="cs"/>
+          <w:rtl/>
+          <w:lang w:val="en-US"/>
+        </w:rPr>
+        <w:t>של צומת ההתחלה</w:t>
+      </w:r>
+      <w:r>
+        <w:rPr>
+          <w:rFonts w:eastAsiaTheme="minorEastAsia"/>
+          <w:lang w:val="en-US"/>
+        </w:rPr>
+        <w:t xml:space="preserve"> </w:t>
+      </w:r>
+      <w:r>
+        <w:rPr>
+          <w:rFonts w:eastAsiaTheme="minorEastAsia" w:hint="cs"/>
+          <w:rtl/>
+          <w:lang w:val="en-US"/>
+        </w:rPr>
+        <w:t>בלבד</w:t>
+      </w:r>
+      <w:r>
+        <w:rPr>
+          <w:rFonts w:eastAsiaTheme="minorEastAsia" w:hint="cs"/>
+          <w:rtl/>
+          <w:lang w:val="en-US"/>
+        </w:rPr>
+        <w:t xml:space="preserve"> (כלומר ייצור את צומת המטרה וצומת </w:t>
+      </w:r>
+      <w:r>
+        <w:rPr>
+          <w:rFonts w:eastAsiaTheme="minorEastAsia"/>
+          <w:lang w:val="en-US"/>
+        </w:rPr>
+        <w:t>F</w:t>
+      </w:r>
+      <w:r>
+        <w:rPr>
+          <w:rFonts w:eastAsiaTheme="minorEastAsia" w:hint="cs"/>
+          <w:rtl/>
+          <w:lang w:val="en-US"/>
+        </w:rPr>
+        <w:t xml:space="preserve"> אח</w:t>
+      </w:r>
+      <w:r>
+        <w:rPr>
+          <w:rFonts w:eastAsiaTheme="minorEastAsia" w:hint="cs"/>
+          <w:rtl/>
+          <w:lang w:val="en-US"/>
+        </w:rPr>
+        <w:t>ד)</w:t>
+      </w:r>
+      <w:r>
+        <w:rPr>
+          <w:rFonts w:eastAsiaTheme="minorEastAsia" w:hint="cs"/>
+          <w:rtl/>
+          <w:lang w:val="en-US"/>
+        </w:rPr>
+        <w:t>,</w:t>
+      </w:r>
+      <w:r>
+        <w:rPr>
+          <w:rFonts w:eastAsiaTheme="minorEastAsia" w:hint="cs"/>
+          <w:rtl/>
+          <w:lang w:val="en-US"/>
+        </w:rPr>
+        <w:t xml:space="preserve"> ולעומת זאת עבור </w:t>
+      </w:r>
+      <m:oMath>
+        <m:r>
+          <w:rPr>
+            <w:rFonts w:ascii="Cambria Math" w:eastAsiaTheme="minorEastAsia" w:hAnsi="Cambria Math"/>
+            <w:lang w:val="en-US"/>
+          </w:rPr>
+          <m:t>D=3</m:t>
+        </m:r>
+      </m:oMath>
+      <w:r>
+        <w:rPr>
+          <w:rFonts w:eastAsiaTheme="minorEastAsia" w:hint="cs"/>
+          <w:rtl/>
+          <w:lang w:val="en-US"/>
+        </w:rPr>
+        <w:t>, הא</w:t>
+      </w:r>
+      <w:proofErr w:type="spellStart"/>
+      <w:r>
+        <w:rPr>
+          <w:rFonts w:eastAsiaTheme="minorEastAsia" w:hint="cs"/>
+          <w:rtl/>
+          <w:lang w:val="en-US"/>
+        </w:rPr>
+        <w:t>לגוריתם</w:t>
+      </w:r>
+      <w:proofErr w:type="spellEnd"/>
+      <w:r>
+        <w:rPr>
+          <w:rFonts w:eastAsiaTheme="minorEastAsia" w:hint="cs"/>
+          <w:rtl/>
+          <w:lang w:val="en-US"/>
+        </w:rPr>
+        <w:t xml:space="preserve"> </w:t>
+      </w:r>
+      <w:proofErr w:type="spellStart"/>
+      <w:r>
+        <w:rPr>
+          <w:rFonts w:eastAsiaTheme="minorEastAsia"/>
+          <w:lang w:val="en-US"/>
+        </w:rPr>
+        <w:t>ReverseDFS</w:t>
+      </w:r>
+      <w:proofErr w:type="spellEnd"/>
+      <w:r>
+        <w:rPr>
+          <w:rFonts w:eastAsiaTheme="minorEastAsia" w:hint="cs"/>
+          <w:rtl/>
+          <w:lang w:val="en-US"/>
+        </w:rPr>
+        <w:t xml:space="preserve">  יחזור לאחר שפיתח את כל </w:t>
+      </w:r>
+      <w:r>
+        <w:rPr>
+          <w:rFonts w:eastAsiaTheme="minorEastAsia" w:hint="cs"/>
+          <w:rtl/>
+          <w:lang w:val="en-US"/>
+        </w:rPr>
+        <w:t>הענף הימני</w:t>
+      </w:r>
+      <w:r>
+        <w:rPr>
+          <w:rFonts w:eastAsiaTheme="minorEastAsia" w:hint="cs"/>
+          <w:rtl/>
+          <w:lang w:val="en-US"/>
+        </w:rPr>
+        <w:t xml:space="preserve"> (מלבד פיתוח הצומת האחרון</w:t>
+      </w:r>
+      <w:r>
+        <w:rPr>
+          <w:rFonts w:eastAsiaTheme="minorEastAsia" w:hint="cs"/>
+          <w:rtl/>
+          <w:lang w:val="en-US"/>
+        </w:rPr>
+        <w:t xml:space="preserve"> בענף</w:t>
+      </w:r>
+      <w:r>
+        <w:rPr>
+          <w:rFonts w:eastAsiaTheme="minorEastAsia" w:hint="cs"/>
+          <w:rtl/>
+          <w:lang w:val="en-US"/>
+        </w:rPr>
+        <w:t>)</w:t>
+      </w:r>
+      <w:r>
+        <w:rPr>
+          <w:rFonts w:eastAsiaTheme="minorEastAsia" w:hint="cs"/>
+          <w:rtl/>
+          <w:lang w:val="en-US"/>
+        </w:rPr>
+        <w:t xml:space="preserve">, ולכן במקרה זה </w:t>
+      </w:r>
+      <w:r>
+        <w:rPr>
+          <w:rFonts w:eastAsiaTheme="minorEastAsia"/>
+          <w:lang w:val="en-US"/>
+        </w:rPr>
+        <w:t>ID-DFS</w:t>
+      </w:r>
+      <w:r>
+        <w:rPr>
+          <w:rFonts w:eastAsiaTheme="minorEastAsia" w:hint="cs"/>
+          <w:rtl/>
+          <w:lang w:val="en-US"/>
+        </w:rPr>
+        <w:t xml:space="preserve"> עדיף. </w:t>
+      </w:r>
+    </w:p>
+    <w:p>
+      <w:pPr>
+        <w:bidi/>
+        <w:rPr>
+          <w:rFonts w:eastAsiaTheme="minorEastAsia"/>
+          <w:rtl/>
+          <w:lang w:val="en-US"/>
+        </w:rPr>
+      </w:pPr>
+    </w:p>
+    <w:p>
+      <w:pPr>
+        <w:bidi/>
+        <w:rPr>
+          <w:noProof/>
+          <w:rtl/>
+        </w:rPr>
+      </w:pPr>
+      <w:r>
+        <w:rPr>
+          <w:rFonts w:eastAsiaTheme="minorEastAsia" w:hint="cs"/>
+          <w:rtl/>
+          <w:lang w:val="en-US"/>
+        </w:rPr>
+        <w:t>נתבונן בדוגמא נוספת:</w:t>
+      </w:r>
+      <w:r>
+        <w:rPr>
+          <w:noProof/>
+        </w:rPr>
+        <w:t xml:space="preserve"> </w:t>
+      </w:r>
+    </w:p>
+    <w:p>
+      <w:pPr>
+        <w:bidi/>
+        <w:rPr>
+          <w:rFonts w:eastAsiaTheme="minorEastAsia" w:hint="cs"/>
+          <w:rtl/>
+          <w:lang w:val="en-US"/>
+        </w:rPr>
+      </w:pPr>
+      <w:r>
+        <w:rPr>
+          <w:rFonts w:eastAsiaTheme="minorEastAsia"/>
+          <w:rtl/>
+          <w:lang w:val="en-US"/>
+        </w:rPr>
+        <w:drawing>
+          <wp:inline distT="0" distB="0" distL="0" distR="0" wp14:anchorId="388ECFD3" wp14:editId="59C7B648">
+            <wp:extent cx="4660900" cy="901700"/>
+            <wp:effectExtent l="0" t="0" r="0" b="0"/>
+            <wp:docPr id="952013529" name="Picture 1"/>
+            <wp:cNvGraphicFramePr>
+              <a:graphicFrameLocks xmlns:a="http://schemas.openxmlformats.org/drawingml/2006/main" noChangeAspect="1"/>
+            </wp:cNvGraphicFramePr>
+            <a:graphic xmlns:a="http://schemas.openxmlformats.org/drawingml/2006/main">
+              <a:graphicData uri="http://schemas.openxmlformats.org/drawingml/2006/picture">
+                <pic:pic xmlns:pic="http://schemas.openxmlformats.org/drawingml/2006/picture">
+                  <pic:nvPicPr>
+                    <pic:cNvPr id="952013529" name=""/>
+                    <pic:cNvPicPr/>
+                  </pic:nvPicPr>
+                  <pic:blipFill>
+                    <a:blip r:embed="rId7"/>
+                    <a:stretch>
+                      <a:fillRect/>
+                    </a:stretch>
+                  </pic:blipFill>
+                  <pic:spPr>
+                    <a:xfrm>
+                      <a:off x="0" y="0"/>
+                      <a:ext cx="4660900" cy="901700"/>
+                    </a:xfrm>
+                    <a:prstGeom prst="rect">
+                      <a:avLst/>
+                    </a:prstGeom>
+                  </pic:spPr>
+                </pic:pic>
+              </a:graphicData>
+            </a:graphic>
+          </wp:inline>
+        </w:drawing>
+      </w:r>
+    </w:p>
+    <w:p>
+      <w:pPr>
+        <w:bidi/>
+        <w:rPr>
+          <w:rFonts w:eastAsiaTheme="minorEastAsia"/>
+          <w:rtl/>
+          <w:lang w:val="en-US"/>
+        </w:rPr>
+      </w:pPr>
+      <w:r>
+        <w:rPr>
+          <w:rFonts w:eastAsiaTheme="minorEastAsia" w:hint="cs"/>
+          <w:rtl/>
+          <w:lang w:val="en-US"/>
+        </w:rPr>
+        <w:t xml:space="preserve">בדוגמא זו, </w:t>
+      </w:r>
+      <m:oMath>
+        <m:r>
+          <w:rPr>
+            <w:rFonts w:ascii="Cambria Math" w:eastAsiaTheme="minorEastAsia" w:hAnsi="Cambria Math"/>
+            <w:lang w:val="en-US"/>
+          </w:rPr>
+          <m:t>ID-DFS</m:t>
+        </m:r>
+      </m:oMath>
+      <w:r>
+        <w:rPr>
+          <w:rFonts w:eastAsiaTheme="minorEastAsia" w:hint="cs"/>
+          <w:rtl/>
+          <w:lang w:val="en-US"/>
+        </w:rPr>
+        <w:t xml:space="preserve"> תבצע</w:t>
+      </w:r>
+      <w:r>
+        <w:rPr>
+          <w:rFonts w:eastAsiaTheme="minorEastAsia"/>
+          <w:lang w:val="en-US"/>
+        </w:rPr>
+        <w:t xml:space="preserve"> </w:t>
+      </w:r>
+      <m:oMath>
+        <m:r>
+          <w:rPr>
+            <w:rFonts w:ascii="Cambria Math" w:eastAsiaTheme="minorEastAsia" w:hAnsi="Cambria Math"/>
+            <w:lang w:val="en-US"/>
+          </w:rPr>
+          <m:t>DFS-L</m:t>
+        </m:r>
+      </m:oMath>
+      <w:r>
+        <w:rPr>
+          <w:rFonts w:eastAsiaTheme="minorEastAsia" w:hint="cs"/>
+          <w:rtl/>
+          <w:lang w:val="en-US"/>
+        </w:rPr>
+        <w:t xml:space="preserve"> שלוש פעמים עבור </w:t>
+      </w:r>
+      <m:oMath>
+        <m:r>
+          <w:rPr>
+            <w:rFonts w:ascii="Cambria Math" w:eastAsiaTheme="minorEastAsia" w:hAnsi="Cambria Math"/>
+            <w:lang w:val="en-US"/>
+          </w:rPr>
+          <m:t>L=1,2,3</m:t>
+        </m:r>
+      </m:oMath>
+      <w:r>
+        <w:rPr>
+          <w:rFonts w:eastAsiaTheme="minorEastAsia" w:hint="cs"/>
+          <w:rtl/>
+          <w:lang w:val="en-US"/>
+        </w:rPr>
+        <w:t xml:space="preserve"> לעומת </w:t>
+      </w:r>
+      <m:oMath>
+        <m:r>
+          <w:rPr>
+            <w:rFonts w:ascii="Cambria Math" w:eastAsiaTheme="minorEastAsia" w:hAnsi="Cambria Math"/>
+            <w:lang w:val="en-US"/>
+          </w:rPr>
+          <m:t>ReverseDFS</m:t>
+        </m:r>
+      </m:oMath>
+      <w:r>
+        <w:rPr>
+          <w:rFonts w:eastAsiaTheme="minorEastAsia" w:hint="cs"/>
+          <w:rtl/>
+          <w:lang w:val="en-US"/>
+        </w:rPr>
+        <w:t xml:space="preserve"> עם </w:t>
+      </w:r>
+      <m:oMath>
+        <m:r>
+          <w:rPr>
+            <w:rFonts w:ascii="Cambria Math" w:eastAsiaTheme="minorEastAsia" w:hAnsi="Cambria Math"/>
+            <w:lang w:val="en-US"/>
+          </w:rPr>
+          <m:t>D=3</m:t>
+        </m:r>
+      </m:oMath>
+      <w:r>
+        <w:rPr>
+          <w:rFonts w:eastAsiaTheme="minorEastAsia" w:hint="cs"/>
+          <w:rtl/>
+          <w:lang w:val="en-US"/>
+        </w:rPr>
+        <w:t xml:space="preserve"> שיחזור לאחר ריצת </w:t>
+      </w:r>
+      <m:oMath>
+        <m:r>
+          <w:rPr>
+            <w:rFonts w:ascii="Cambria Math" w:eastAsiaTheme="minorEastAsia" w:hAnsi="Cambria Math"/>
+            <w:lang w:val="en-US"/>
+          </w:rPr>
+          <m:t>DFS-L</m:t>
+        </m:r>
+      </m:oMath>
+      <w:r>
+        <w:rPr>
+          <w:rFonts w:eastAsiaTheme="minorEastAsia" w:hint="cs"/>
+          <w:rtl/>
+          <w:lang w:val="en-US"/>
+        </w:rPr>
+        <w:t xml:space="preserve"> עם </w:t>
+      </w:r>
+      <m:oMath>
+        <m:r>
+          <w:rPr>
+            <w:rFonts w:ascii="Cambria Math" w:eastAsiaTheme="minorEastAsia" w:hAnsi="Cambria Math"/>
+            <w:lang w:val="en-US"/>
+          </w:rPr>
+          <m:t>L=3</m:t>
+        </m:r>
+      </m:oMath>
+      <w:r>
+        <w:rPr>
+          <w:rFonts w:eastAsiaTheme="minorEastAsia" w:hint="cs"/>
+          <w:rtl/>
+          <w:lang w:val="en-US"/>
+        </w:rPr>
+        <w:t xml:space="preserve"> בלבד.</w:t>
+      </w:r>
+    </w:p>
+    <w:p>
+      <w:pPr>
+        <w:bidi/>
+        <w:rPr>
+          <w:rFonts w:eastAsiaTheme="minorEastAsia"/>
+          <w:rtl/>
+          <w:lang w:val="en-US"/>
+        </w:rPr>
+      </w:pPr>
+    </w:p>
+    <w:p>
+      <w:pPr>
+        <w:bidi/>
+        <w:rPr>
+          <w:rFonts w:eastAsiaTheme="minorEastAsia"/>
+          <w:rtl/>
+          <w:lang w:val="en-US"/>
+        </w:rPr>
+      </w:pPr>
+      <w:r>
+        <w:rPr>
+          <w:rFonts w:eastAsiaTheme="minorEastAsia"/>
+          <w:lang w:val="en-US"/>
+        </w:rPr>
+        <w:t>b.</w:t>
+      </w:r>
+    </w:p>
+    <w:p>
+      <w:pPr>
+        <w:bidi/>
+        <w:rPr>
+          <w:rFonts w:eastAsiaTheme="minorEastAsia"/>
+          <w:rtl/>
+          <w:lang w:val="en-US"/>
+        </w:rPr>
+      </w:pPr>
+      <w:r>
+        <w:rPr>
+          <w:rFonts w:eastAsiaTheme="minorEastAsia" w:hint="cs"/>
+          <w:rtl/>
+          <w:lang w:val="en-US"/>
+        </w:rPr>
+        <w:t>ניתן לבצע לעדכן את</w:t>
+      </w:r>
+      <w:r>
+        <w:rPr>
+          <w:rFonts w:eastAsiaTheme="minorEastAsia"/>
+          <w:lang w:val="en-US"/>
+        </w:rPr>
+        <w:t xml:space="preserve"> </w:t>
+      </w:r>
+      <w:r>
+        <w:rPr>
+          <w:rFonts w:eastAsiaTheme="minorEastAsia" w:hint="cs"/>
+          <w:rtl/>
+          <w:lang w:val="en-US"/>
+        </w:rPr>
+        <w:t xml:space="preserve"> </w:t>
+      </w:r>
+      <w:r>
+        <w:rPr>
+          <w:rFonts w:eastAsiaTheme="minorEastAsia"/>
+          <w:lang w:val="en-US"/>
+        </w:rPr>
+        <w:t>L</w:t>
+      </w:r>
+      <w:r>
+        <w:rPr>
+          <w:rFonts w:eastAsiaTheme="minorEastAsia" w:hint="cs"/>
+          <w:rtl/>
+          <w:lang w:val="en-US"/>
+        </w:rPr>
+        <w:t xml:space="preserve"> באופן דומה לחיפוש בינארי:</w:t>
+      </w:r>
+    </w:p>
+    <w:p>
+      <w:pPr>
+        <w:bidi/>
+        <w:rPr>
+          <w:rFonts w:eastAsiaTheme="minorEastAsia" w:hint="cs"/>
+          <w:i/>
+          <w:lang w:val="en-US"/>
+        </w:rPr>
+      </w:pPr>
+      <w:r>
+        <w:rPr>
+          <w:rFonts w:eastAsiaTheme="minorEastAsia" w:hint="cs"/>
+          <w:rtl/>
+          <w:lang w:val="en-US"/>
+        </w:rPr>
+        <w:t xml:space="preserve">נאתחל את האלגוריתם עם גבולות </w:t>
+      </w:r>
+      <m:oMath>
+        <m:r>
+          <w:rPr>
+            <w:rFonts w:ascii="Cambria Math" w:eastAsiaTheme="minorEastAsia" w:hAnsi="Cambria Math"/>
+            <w:lang w:val="en-US"/>
+          </w:rPr>
+          <m:t>low=0,</m:t>
+        </m:r>
+        <m:r>
+          <w:rPr>
+            <w:rFonts w:ascii="Cambria Math" w:eastAsiaTheme="minorEastAsia" w:hAnsi="Cambria Math"/>
+            <w:lang w:val="en-US"/>
+          </w:rPr>
+          <m:t>high=D</m:t>
+        </m:r>
+      </m:oMath>
+      <w:r>
+        <w:rPr>
+          <w:rFonts w:eastAsiaTheme="minorEastAsia" w:hint="cs"/>
+          <w:rtl/>
+          <w:lang w:val="en-US"/>
+        </w:rPr>
+        <w:t xml:space="preserve"> ובכל פעם נחפש </w:t>
+      </w:r>
+      <w:proofErr w:type="spellStart"/>
+      <w:r>
+        <w:rPr>
+          <w:rFonts w:eastAsiaTheme="minorEastAsia" w:hint="cs"/>
+          <w:rtl/>
+          <w:lang w:val="en-US"/>
+        </w:rPr>
+        <w:t>פיתרון</w:t>
+      </w:r>
+      <w:proofErr w:type="spellEnd"/>
+      <w:r>
+        <w:rPr>
+          <w:rFonts w:eastAsiaTheme="minorEastAsia" w:hint="cs"/>
+          <w:rtl/>
+          <w:lang w:val="en-US"/>
+        </w:rPr>
+        <w:t xml:space="preserve"> בעומק:    </w:t>
+      </w:r>
+      <w:r>
+        <w:rPr>
+          <w:rFonts w:eastAsiaTheme="minorEastAsia"/>
+          <w:rtl/>
+          <w:lang w:val="en-US"/>
+        </w:rPr>
+        <w:br/>
+      </w:r>
+      <w:r>
+        <w:rPr>
+          <w:rFonts w:eastAsiaTheme="minorEastAsia" w:hint="cs"/>
+          <w:rtl/>
+          <w:lang w:val="en-US"/>
+        </w:rPr>
+        <w:t xml:space="preserve"> </w:t>
+      </w:r>
+      <m:oMath>
+        <m:r>
+          <w:rPr>
+            <w:rFonts w:ascii="Cambria Math" w:eastAsiaTheme="minorEastAsia" w:hAnsi="Cambria Math"/>
+            <w:lang w:val="en-US"/>
+          </w:rPr>
+          <m:t>mid=(low+high)/2</m:t>
+        </m:r>
+      </m:oMath>
+      <w:r>
+        <w:rPr>
+          <w:rFonts w:eastAsiaTheme="minorEastAsia" w:hint="cs"/>
+          <w:rtl/>
+          <w:lang w:val="en-US"/>
+        </w:rPr>
+        <w:t xml:space="preserve">. אם מצאנו פתרון נעדכן </w:t>
+      </w:r>
+      <m:oMath>
+        <m:r>
+          <w:rPr>
+            <w:rFonts w:ascii="Cambria Math" w:eastAsiaTheme="minorEastAsia" w:hAnsi="Cambria Math"/>
+            <w:lang w:val="en-US"/>
+          </w:rPr>
+          <m:t>high=mid</m:t>
+        </m:r>
+      </m:oMath>
+      <w:r>
+        <w:rPr>
+          <w:rFonts w:eastAsiaTheme="minorEastAsia" w:hint="cs"/>
+          <w:rtl/>
+          <w:lang w:val="en-US"/>
+        </w:rPr>
+        <w:t xml:space="preserve">, אחרת נעדכן </w:t>
+      </w:r>
+      <m:oMath>
+        <m:r>
+          <w:rPr>
+            <w:rFonts w:ascii="Cambria Math" w:eastAsiaTheme="minorEastAsia" w:hAnsi="Cambria Math"/>
+            <w:lang w:val="en-US"/>
+          </w:rPr>
+          <m:t>low=mid</m:t>
+        </m:r>
+      </m:oMath>
+      <w:r>
+        <w:rPr>
+          <w:rFonts w:eastAsiaTheme="minorEastAsia" w:hint="cs"/>
+          <w:rtl/>
+          <w:lang w:val="en-US"/>
+        </w:rPr>
+        <w:t>.</w:t>
+      </w:r>
+      <w:r>
+        <w:rPr>
+          <w:rFonts w:eastAsiaTheme="minorEastAsia"/>
+          <w:rtl/>
+          <w:lang w:val="en-US"/>
+        </w:rPr>
+        <w:br/>
+      </w:r>
+      <w:r>
+        <w:rPr>
+          <w:rFonts w:eastAsiaTheme="minorEastAsia" w:hint="cs"/>
+          <w:rtl/>
+          <w:lang w:val="en-US"/>
+        </w:rPr>
+        <w:t xml:space="preserve">נעצור כאשר </w:t>
+      </w:r>
+      <m:oMath>
+        <m:r>
+          <w:rPr>
+            <w:rFonts w:ascii="Cambria Math" w:eastAsiaTheme="minorEastAsia" w:hAnsi="Cambria Math"/>
+            <w:lang w:val="en-US"/>
+          </w:rPr>
+          <m:t>low=high</m:t>
+        </m:r>
+      </m:oMath>
+      <w:r>
+        <w:rPr>
+          <w:rFonts w:eastAsiaTheme="minorEastAsia" w:hint="cs"/>
+          <w:rtl/>
+          <w:lang w:val="en-US"/>
+        </w:rPr>
+        <w:t xml:space="preserve"> ו</w:t>
+      </w:r>
+      <w:r>
+        <w:rPr>
+          <w:rFonts w:eastAsiaTheme="minorEastAsia" w:hint="cs"/>
+          <w:rtl/>
+          <w:lang w:val="en-US"/>
+        </w:rPr>
+        <w:t xml:space="preserve">נחזיר את הפתרון בעומק הנ״ל. </w:t>
+      </w:r>
+    </w:p>
+    <w:p>
+      <w:pPr>
+        <w:jc w:val="right"/>
+        <w:rPr>
+          <w:rFonts w:eastAsiaTheme="minorEastAsia"/>
+          <w:i/>
+          <w:lang w:val="en-US"/>
+        </w:rPr>
+      </w:pPr>
+    </w:p>
+    <w:p>
+      <w:pPr>
+        <w:bidi/>
+        <w:rPr>
+          <w:rFonts w:eastAsiaTheme="minorEastAsia" w:hint="cs"/>
+          <w:i/>
+          <w:rtl/>
+          <w:lang w:val="en-US"/>
+        </w:rPr>
+      </w:pPr>
+    </w:p>
+    <w:p>
+      <w:pPr>
+        <w:bidi/>
+        <w:rPr>
+          <w:rFonts w:eastAsiaTheme="minorEastAsia" w:hint="cs"/>
+          <w:rtl/>
+          <w:lang w:val="en-US"/>
+        </w:rPr>
+      </w:pPr>
+    </w:p>
+    <w:p>
+      <w:pPr>
+        <w:bidi/>
+        <w:rPr>
+          <w:rFonts w:eastAsiaTheme="minorEastAsia"/>
+          <w:lang w:val="en-US"/>
+        </w:rPr>
+      </w:pPr>
+    </w:p>
+    <w:p>
+      <w:pPr>
+        <w:bidi/>
+        <w:rPr>
+          <w:rFonts w:eastAsiaTheme="minorEastAsia"/>
+          <w:rtl/>
+          <w:lang w:val="en-US"/>
+        </w:rPr>
+      </w:pPr>
+      <w:r>
+        <w:rPr>
+          <w:rFonts w:eastAsiaTheme="minorEastAsia" w:hint="cs"/>
+          <w:rtl/>
+          <w:lang w:val="en-US"/>
+        </w:rPr>
+        <w:t xml:space="preserve"> </w:t>
+      </w:r>
+    </w:p>
+    <w:p>
+      <w:pPr>
+        <w:bidi/>
+        <w:rPr>
+          <w:rFonts w:hint="cs"/>
+          <w:i/>
+          <w:rtl/>
+          <w:lang w:val="en-US"/>
+        </w:rPr>
+      </w:pPr>
+      <w:r>
+        <w:rPr>
+          <w:rFonts w:eastAsiaTheme="minorEastAsia"/>
+          <w:rtl/>
+          <w:lang w:val="en-US"/>
+        </w:rPr>
+        <w:br/>
+      </w:r>
+    </w:p>
+    <w:p>
+      <w:pPr>
+        <w:bidi/>
+        <w:rPr>
+          <w:rFonts w:eastAsiaTheme="minorEastAsia" w:hint="cs"/>
+          <w:i/>
+          <w:rtl/>
+          <w:lang w:val="en-US"/>
+        </w:rPr>
+      </w:pPr>
+    </w:p>
+    <w:p>
+      <w:pPr>
+        <w:bidi/>
+        <w:rPr>
+          <w:rFonts w:hint="cs"/>
+          <w:i/>
           <w:rtl/>
           <w:lang w:val="en-US"/>
         </w:rPr>
@@ -2005,8 +6213,216 @@
       </w:rPr>
     </w:lvl>
   </w:abstractNum>
+  <w:abstractNum w:abstractNumId="1" w15:restartNumberingAfterBreak="0">
+    <w:nsid w:val="2D3A4014"/>
+    <w:multiLevelType w:val="multilevel"/>
+    <w:tmpl w:val="0D48E186"/>
+    <w:lvl w:ilvl="0">
+      <w:start w:val="2"/>
+      <w:numFmt w:val="decimal"/>
+      <w:lvlText w:val="%1"/>
+      <w:lvlJc w:val="left"/>
+      <w:pPr>
+        <w:ind w:left="360" w:hanging="360"/>
+      </w:pPr>
+      <w:rPr>
+        <w:rFonts w:hint="default"/>
+      </w:rPr>
+    </w:lvl>
+    <w:lvl w:ilvl="1">
+      <w:start w:val="1"/>
+      <w:numFmt w:val="decimal"/>
+      <w:lvlText w:val="%1.%2"/>
+      <w:lvlJc w:val="left"/>
+      <w:pPr>
+        <w:ind w:left="720" w:hanging="360"/>
+      </w:pPr>
+      <w:rPr>
+        <w:rFonts w:hint="default"/>
+      </w:rPr>
+    </w:lvl>
+    <w:lvl w:ilvl="2">
+      <w:start w:val="1"/>
+      <w:numFmt w:val="decimal"/>
+      <w:lvlText w:val="%1.%2.%3"/>
+      <w:lvlJc w:val="left"/>
+      <w:pPr>
+        <w:ind w:left="1440" w:hanging="720"/>
+      </w:pPr>
+      <w:rPr>
+        <w:rFonts w:hint="default"/>
+      </w:rPr>
+    </w:lvl>
+    <w:lvl w:ilvl="3">
+      <w:start w:val="1"/>
+      <w:numFmt w:val="decimal"/>
+      <w:lvlText w:val="%1.%2.%3.%4"/>
+      <w:lvlJc w:val="left"/>
+      <w:pPr>
+        <w:ind w:left="1800" w:hanging="720"/>
+      </w:pPr>
+      <w:rPr>
+        <w:rFonts w:hint="default"/>
+      </w:rPr>
+    </w:lvl>
+    <w:lvl w:ilvl="4">
+      <w:start w:val="1"/>
+      <w:numFmt w:val="decimal"/>
+      <w:lvlText w:val="%1.%2.%3.%4.%5"/>
+      <w:lvlJc w:val="left"/>
+      <w:pPr>
+        <w:ind w:left="2520" w:hanging="1080"/>
+      </w:pPr>
+      <w:rPr>
+        <w:rFonts w:hint="default"/>
+      </w:rPr>
+    </w:lvl>
+    <w:lvl w:ilvl="5">
+      <w:start w:val="1"/>
+      <w:numFmt w:val="decimal"/>
+      <w:lvlText w:val="%1.%2.%3.%4.%5.%6"/>
+      <w:lvlJc w:val="left"/>
+      <w:pPr>
+        <w:ind w:left="2880" w:hanging="1080"/>
+      </w:pPr>
+      <w:rPr>
+        <w:rFonts w:hint="default"/>
+      </w:rPr>
+    </w:lvl>
+    <w:lvl w:ilvl="6">
+      <w:start w:val="1"/>
+      <w:numFmt w:val="decimal"/>
+      <w:lvlText w:val="%1.%2.%3.%4.%5.%6.%7"/>
+      <w:lvlJc w:val="left"/>
+      <w:pPr>
+        <w:ind w:left="3600" w:hanging="1440"/>
+      </w:pPr>
+      <w:rPr>
+        <w:rFonts w:hint="default"/>
+      </w:rPr>
+    </w:lvl>
+    <w:lvl w:ilvl="7">
+      <w:start w:val="1"/>
+      <w:numFmt w:val="decimal"/>
+      <w:lvlText w:val="%1.%2.%3.%4.%5.%6.%7.%8"/>
+      <w:lvlJc w:val="left"/>
+      <w:pPr>
+        <w:ind w:left="3960" w:hanging="1440"/>
+      </w:pPr>
+      <w:rPr>
+        <w:rFonts w:hint="default"/>
+      </w:rPr>
+    </w:lvl>
+    <w:lvl w:ilvl="8">
+      <w:start w:val="1"/>
+      <w:numFmt w:val="decimal"/>
+      <w:lvlText w:val="%1.%2.%3.%4.%5.%6.%7.%8.%9"/>
+      <w:lvlJc w:val="left"/>
+      <w:pPr>
+        <w:ind w:left="4680" w:hanging="1800"/>
+      </w:pPr>
+      <w:rPr>
+        <w:rFonts w:hint="default"/>
+      </w:rPr>
+    </w:lvl>
+  </w:abstractNum>
+  <w:abstractNum w:abstractNumId="2" w15:restartNumberingAfterBreak="0">
+    <w:nsid w:val="5929551F"/>
+    <w:multiLevelType w:val="hybridMultilevel"/>
+    <w:tmpl w:val="7764BFD8"/>
+    <w:lvl w:ilvl="0" w:tplc="0409000F">
+      <w:start w:val="1"/>
+      <w:numFmt w:val="decimal"/>
+      <w:lvlText w:val="%1."/>
+      <w:lvlJc w:val="left"/>
+      <w:pPr>
+        <w:ind w:left="720" w:hanging="360"/>
+      </w:pPr>
+      <w:rPr>
+        <w:rFonts w:hint="default"/>
+      </w:rPr>
+    </w:lvl>
+    <w:lvl w:ilvl="1" w:tplc="04090019" w:tentative="1">
+      <w:start w:val="1"/>
+      <w:numFmt w:val="lowerLetter"/>
+      <w:lvlText w:val="%2."/>
+      <w:lvlJc w:val="left"/>
+      <w:pPr>
+        <w:ind w:left="1440" w:hanging="360"/>
+      </w:pPr>
+    </w:lvl>
+    <w:lvl w:ilvl="2" w:tplc="0409001B" w:tentative="1">
+      <w:start w:val="1"/>
+      <w:numFmt w:val="lowerRoman"/>
+      <w:lvlText w:val="%3."/>
+      <w:lvlJc w:val="right"/>
+      <w:pPr>
+        <w:ind w:left="2160" w:hanging="180"/>
+      </w:pPr>
+    </w:lvl>
+    <w:lvl w:ilvl="3" w:tplc="0409000F" w:tentative="1">
+      <w:start w:val="1"/>
+      <w:numFmt w:val="decimal"/>
+      <w:lvlText w:val="%4."/>
+      <w:lvlJc w:val="left"/>
+      <w:pPr>
+        <w:ind w:left="2880" w:hanging="360"/>
+      </w:pPr>
+    </w:lvl>
+    <w:lvl w:ilvl="4" w:tplc="04090019" w:tentative="1">
+      <w:start w:val="1"/>
+      <w:numFmt w:val="lowerLetter"/>
+      <w:lvlText w:val="%5."/>
+      <w:lvlJc w:val="left"/>
+      <w:pPr>
+        <w:ind w:left="3600" w:hanging="360"/>
+      </w:pPr>
+    </w:lvl>
+    <w:lvl w:ilvl="5" w:tplc="0409001B" w:tentative="1">
+      <w:start w:val="1"/>
+      <w:numFmt w:val="lowerRoman"/>
+      <w:lvlText w:val="%6."/>
+      <w:lvlJc w:val="right"/>
+      <w:pPr>
+        <w:ind w:left="4320" w:hanging="180"/>
+      </w:pPr>
+    </w:lvl>
+    <w:lvl w:ilvl="6" w:tplc="0409000F" w:tentative="1">
+      <w:start w:val="1"/>
+      <w:numFmt w:val="decimal"/>
+      <w:lvlText w:val="%7."/>
+      <w:lvlJc w:val="left"/>
+      <w:pPr>
+        <w:ind w:left="5040" w:hanging="360"/>
+      </w:pPr>
+    </w:lvl>
+    <w:lvl w:ilvl="7" w:tplc="04090019" w:tentative="1">
+      <w:start w:val="1"/>
+      <w:numFmt w:val="lowerLetter"/>
+      <w:lvlText w:val="%8."/>
+      <w:lvlJc w:val="left"/>
+      <w:pPr>
+        <w:ind w:left="5760" w:hanging="360"/>
+      </w:pPr>
+    </w:lvl>
+    <w:lvl w:ilvl="8" w:tplc="0409001B" w:tentative="1">
+      <w:start w:val="1"/>
+      <w:numFmt w:val="lowerRoman"/>
+      <w:lvlText w:val="%9."/>
+      <w:lvlJc w:val="right"/>
+      <w:pPr>
+        <w:ind w:left="6480" w:hanging="180"/>
+      </w:pPr>
+    </w:lvl>
+  </w:abstractNum>
   <w:num w:numId="1" w16cid:durableId="783884450">
     <w:abstractNumId w:val="0"/>
+  </w:num>
+  <w:num w:numId="2" w16cid:durableId="399524018">
+    <w:abstractNumId w:val="2"/>
+  </w:num>
+  <w:num w:numId="3" w16cid:durableId="1006830265">
+    <w:abstractNumId w:val="1"/>
   </w:num>
 </w:numbering>
 </file>

</xml_diff>